<commit_message>
Pos no se pudo
</commit_message>
<xml_diff>
--- a/S1/Tarea 1 SAA.docx
+++ b/S1/Tarea 1 SAA.docx
@@ -181,19 +181,7 @@
           <w:rPr>
             <w:rStyle w:val="Hipervnculo"/>
           </w:rPr>
-          <w:t>https://vjudge.net/p</w:t>
-        </w:r>
-        <w:r>
-          <w:rPr>
-            <w:rStyle w:val="Hipervnculo"/>
-          </w:rPr>
-          <w:t>r</w:t>
-        </w:r>
-        <w:r>
-          <w:rPr>
-            <w:rStyle w:val="Hipervnculo"/>
-          </w:rPr>
-          <w:t>oblem/UVA-543</w:t>
+          <w:t>https://vjudge.net/problem/UVA-543</w:t>
         </w:r>
       </w:hyperlink>
     </w:p>
@@ -1238,6 +1226,7 @@
           <w:color w:val="CCCCCC"/>
           <w:sz w:val="21"/>
           <w:szCs w:val="21"/>
+          <w:lang w:val="en-US"/>
         </w:rPr>
       </w:pPr>
       <w:r>
@@ -1250,37 +1239,36 @@
         </w:rPr>
         <w:t xml:space="preserve">    </w:t>
       </w:r>
-      <w:proofErr w:type="spellStart"/>
       <w:r>
         <w:rPr>
           <w:rFonts w:ascii="Consolas" w:hAnsi="Consolas"/>
           <w:color w:val="C586C0"/>
           <w:sz w:val="21"/>
           <w:szCs w:val="21"/>
+          <w:lang w:val="en-US"/>
         </w:rPr>
         <w:t>return</w:t>
       </w:r>
-      <w:proofErr w:type="spellEnd"/>
-      <w:r>
-        <w:rPr>
-          <w:rFonts w:ascii="Consolas" w:hAnsi="Consolas"/>
-          <w:color w:val="CCCCCC"/>
-          <w:sz w:val="21"/>
-          <w:szCs w:val="21"/>
-        </w:rPr>
-        <w:t xml:space="preserve"> </w:t>
-      </w:r>
-      <w:proofErr w:type="spellStart"/>
+      <w:r>
+        <w:rPr>
+          <w:rFonts w:ascii="Consolas" w:hAnsi="Consolas"/>
+          <w:color w:val="CCCCCC"/>
+          <w:sz w:val="21"/>
+          <w:szCs w:val="21"/>
+          <w:lang w:val="en-US"/>
+        </w:rPr>
+        <w:t xml:space="preserve"> </w:t>
+      </w:r>
       <w:r>
         <w:rPr>
           <w:rFonts w:ascii="Consolas" w:hAnsi="Consolas"/>
           <w:color w:val="9CDCFE"/>
           <w:sz w:val="21"/>
           <w:szCs w:val="21"/>
+          <w:lang w:val="en-US"/>
         </w:rPr>
         <w:t>sieve</w:t>
       </w:r>
-      <w:proofErr w:type="spellEnd"/>
     </w:p>
     <w:p>
       <w:pPr>
@@ -1291,6 +1279,7 @@
           <w:color w:val="CCCCCC"/>
           <w:sz w:val="21"/>
           <w:szCs w:val="21"/>
+          <w:lang w:val="en-US"/>
         </w:rPr>
       </w:pPr>
     </w:p>
@@ -1347,26 +1336,28 @@
           <w:color w:val="CCCCCC"/>
           <w:sz w:val="21"/>
           <w:szCs w:val="21"/>
-          <w:lang w:val="en-US"/>
-        </w:rPr>
-      </w:pPr>
+          <w:lang w:val="es-MX"/>
+        </w:rPr>
+      </w:pPr>
+      <w:proofErr w:type="spellStart"/>
       <w:r>
         <w:rPr>
           <w:rFonts w:ascii="Consolas" w:hAnsi="Consolas"/>
           <w:color w:val="569CD6"/>
           <w:sz w:val="21"/>
           <w:szCs w:val="21"/>
-          <w:lang w:val="en-US"/>
+          <w:lang w:val="es-MX"/>
         </w:rPr>
         <w:t>def</w:t>
       </w:r>
-      <w:r>
-        <w:rPr>
-          <w:rFonts w:ascii="Consolas" w:hAnsi="Consolas"/>
-          <w:color w:val="CCCCCC"/>
-          <w:sz w:val="21"/>
-          <w:szCs w:val="21"/>
-          <w:lang w:val="en-US"/>
+      <w:proofErr w:type="spellEnd"/>
+      <w:r>
+        <w:rPr>
+          <w:rFonts w:ascii="Consolas" w:hAnsi="Consolas"/>
+          <w:color w:val="CCCCCC"/>
+          <w:sz w:val="21"/>
+          <w:szCs w:val="21"/>
+          <w:lang w:val="es-MX"/>
         </w:rPr>
         <w:t xml:space="preserve"> </w:t>
       </w:r>
@@ -1377,7 +1368,7 @@
           <w:color w:val="DCDCAA"/>
           <w:sz w:val="21"/>
           <w:szCs w:val="21"/>
-          <w:lang w:val="en-US"/>
+          <w:lang w:val="es-MX"/>
         </w:rPr>
         <w:t>goldbach</w:t>
       </w:r>
@@ -1388,27 +1379,29 @@
           <w:color w:val="CCCCCC"/>
           <w:sz w:val="21"/>
           <w:szCs w:val="21"/>
-          <w:lang w:val="en-US"/>
+          <w:lang w:val="es-MX"/>
         </w:rPr>
         <w:t>(</w:t>
       </w:r>
+      <w:proofErr w:type="spellStart"/>
       <w:r>
         <w:rPr>
           <w:rFonts w:ascii="Consolas" w:hAnsi="Consolas"/>
           <w:color w:val="9CDCFE"/>
           <w:sz w:val="21"/>
           <w:szCs w:val="21"/>
-          <w:lang w:val="en-US"/>
+          <w:lang w:val="es-MX"/>
         </w:rPr>
         <w:t>result</w:t>
       </w:r>
-      <w:r>
-        <w:rPr>
-          <w:rFonts w:ascii="Consolas" w:hAnsi="Consolas"/>
-          <w:color w:val="CCCCCC"/>
-          <w:sz w:val="21"/>
-          <w:szCs w:val="21"/>
-          <w:lang w:val="en-US"/>
+      <w:proofErr w:type="spellEnd"/>
+      <w:r>
+        <w:rPr>
+          <w:rFonts w:ascii="Consolas" w:hAnsi="Consolas"/>
+          <w:color w:val="CCCCCC"/>
+          <w:sz w:val="21"/>
+          <w:szCs w:val="21"/>
+          <w:lang w:val="es-MX"/>
         </w:rPr>
         <w:t>):</w:t>
       </w:r>
@@ -1422,7 +1415,7 @@
           <w:color w:val="CCCCCC"/>
           <w:sz w:val="21"/>
           <w:szCs w:val="21"/>
-          <w:lang w:val="en-US"/>
+          <w:lang w:val="es-MX"/>
         </w:rPr>
       </w:pPr>
     </w:p>
@@ -1444,7 +1437,7 @@
           <w:color w:val="CCCCCC"/>
           <w:sz w:val="21"/>
           <w:szCs w:val="21"/>
-          <w:lang w:val="en-US"/>
+          <w:lang w:val="es-MX"/>
         </w:rPr>
         <w:t xml:space="preserve">    </w:t>
       </w:r>
@@ -3166,6 +3159,9 @@
         <w:jc w:val="both"/>
       </w:pPr>
       <w:r>
+        <w:rPr>
+          <w:noProof/>
+        </w:rPr>
         <w:drawing>
           <wp:inline distT="0" distB="0" distL="0" distR="0" wp14:anchorId="1F4C4D76" wp14:editId="35ADE1A8">
             <wp:extent cx="6400800" cy="3344545"/>
@@ -3260,19 +3256,7 @@
           <w:rPr>
             <w:rStyle w:val="Hipervnculo"/>
           </w:rPr>
-          <w:t>https://vjudge.ne</w:t>
-        </w:r>
-        <w:r>
-          <w:rPr>
-            <w:rStyle w:val="Hipervnculo"/>
-          </w:rPr>
-          <w:t>t</w:t>
-        </w:r>
-        <w:r>
-          <w:rPr>
-            <w:rStyle w:val="Hipervnculo"/>
-          </w:rPr>
-          <w:t>/problem/UVA-1180</w:t>
+          <w:t>https://vjudge.net/problem/UVA-1180</w:t>
         </w:r>
       </w:hyperlink>
     </w:p>
@@ -4327,6 +4311,7 @@
       </w:pPr>
       <w:r>
         <w:rPr>
+          <w:noProof/>
           <w:lang w:val="en-US"/>
         </w:rPr>
         <w:drawing>
@@ -4437,19 +4422,7 @@
           <w:rPr>
             <w:rStyle w:val="Hipervnculo"/>
           </w:rPr>
-          <w:t>https://vjudge.net/proble</w:t>
-        </w:r>
-        <w:r>
-          <w:rPr>
-            <w:rStyle w:val="Hipervnculo"/>
-          </w:rPr>
-          <w:t>m</w:t>
-        </w:r>
-        <w:r>
-          <w:rPr>
-            <w:rStyle w:val="Hipervnculo"/>
-          </w:rPr>
-          <w:t>/UVA-11466</w:t>
+          <w:t>https://vjudge.net/problem/UVA-11466</w:t>
         </w:r>
       </w:hyperlink>
     </w:p>
@@ -7002,6 +6975,7 @@
       </w:pPr>
       <w:r>
         <w:rPr>
+          <w:noProof/>
           <w:lang w:val="en-US"/>
         </w:rPr>
         <w:lastRenderedPageBreak/>
@@ -7116,19 +7090,7 @@
           <w:rPr>
             <w:rStyle w:val="Hipervnculo"/>
           </w:rPr>
-          <w:t>https://leetcode.co</w:t>
-        </w:r>
-        <w:r>
-          <w:rPr>
-            <w:rStyle w:val="Hipervnculo"/>
-          </w:rPr>
-          <w:t>m</w:t>
-        </w:r>
-        <w:r>
-          <w:rPr>
-            <w:rStyle w:val="Hipervnculo"/>
-          </w:rPr>
-          <w:t>/problems/factorial-trailing-zeroes/</w:t>
+          <w:t>https://leetcode.com/problems/factorial-trailing-zeroes/</w:t>
         </w:r>
       </w:hyperlink>
     </w:p>
@@ -8017,6 +7979,7 @@
       </w:pPr>
       <w:r>
         <w:rPr>
+          <w:noProof/>
           <w:lang w:val="en-US"/>
         </w:rPr>
         <w:drawing>
@@ -8268,6 +8231,4693 @@
     <w:p>
       <w:pPr>
         <w:spacing w:after="160" w:line="259" w:lineRule="auto"/>
+      </w:pPr>
+      <w:r>
+        <w:drawing>
+          <wp:inline distT="0" distB="0" distL="0" distR="0" wp14:anchorId="56886C4D" wp14:editId="2E94E9AC">
+            <wp:extent cx="6400800" cy="3545205"/>
+            <wp:effectExtent l="0" t="0" r="0" b="0"/>
+            <wp:docPr id="940720973" name="Imagen 1" descr="Captura de pantalla de computadora&#10;&#10;Descripción generada automáticamente"/>
+            <wp:cNvGraphicFramePr>
+              <a:graphicFrameLocks xmlns:a="http://schemas.openxmlformats.org/drawingml/2006/main" noChangeAspect="1"/>
+            </wp:cNvGraphicFramePr>
+            <a:graphic xmlns:a="http://schemas.openxmlformats.org/drawingml/2006/main">
+              <a:graphicData uri="http://schemas.openxmlformats.org/drawingml/2006/picture">
+                <pic:pic xmlns:pic="http://schemas.openxmlformats.org/drawingml/2006/picture">
+                  <pic:nvPicPr>
+                    <pic:cNvPr id="940720973" name="Imagen 1" descr="Captura de pantalla de computadora&#10;&#10;Descripción generada automáticamente"/>
+                    <pic:cNvPicPr/>
+                  </pic:nvPicPr>
+                  <pic:blipFill>
+                    <a:blip r:embed="rId15"/>
+                    <a:stretch>
+                      <a:fillRect/>
+                    </a:stretch>
+                  </pic:blipFill>
+                  <pic:spPr>
+                    <a:xfrm>
+                      <a:off x="0" y="0"/>
+                      <a:ext cx="6400800" cy="3545205"/>
+                    </a:xfrm>
+                    <a:prstGeom prst="rect">
+                      <a:avLst/>
+                    </a:prstGeom>
+                  </pic:spPr>
+                </pic:pic>
+              </a:graphicData>
+            </a:graphic>
+          </wp:inline>
+        </w:drawing>
+      </w:r>
+    </w:p>
+    <w:p>
+      <w:pPr>
+        <w:spacing w:after="160" w:line="259" w:lineRule="auto"/>
+      </w:pPr>
+      <w:r>
+        <w:br w:type="page"/>
+      </w:r>
+    </w:p>
+    <w:p>
+      <w:pPr>
+        <w:spacing w:after="160" w:line="259" w:lineRule="auto"/>
+      </w:pPr>
+    </w:p>
+    <w:p>
+      <w:pPr>
+        <w:shd w:val="clear" w:color="auto" w:fill="1F1F1F"/>
+        <w:spacing w:line="285" w:lineRule="atLeast"/>
+        <w:rPr>
+          <w:rFonts w:ascii="Consolas" w:hAnsi="Consolas"/>
+          <w:color w:val="CCCCCC"/>
+          <w:sz w:val="21"/>
+          <w:szCs w:val="21"/>
+          <w:lang w:val="es-MX" w:eastAsia="es-MX"/>
+        </w:rPr>
+      </w:pPr>
+    </w:p>
+    <w:p>
+      <w:pPr>
+        <w:shd w:val="clear" w:color="auto" w:fill="1F1F1F"/>
+        <w:spacing w:line="285" w:lineRule="atLeast"/>
+        <w:rPr>
+          <w:rFonts w:ascii="Consolas" w:hAnsi="Consolas"/>
+          <w:color w:val="CCCCCC"/>
+          <w:sz w:val="21"/>
+          <w:szCs w:val="21"/>
+        </w:rPr>
+      </w:pPr>
+      <w:proofErr w:type="spellStart"/>
+      <w:r>
+        <w:rPr>
+          <w:rFonts w:ascii="Consolas" w:hAnsi="Consolas"/>
+          <w:color w:val="C586C0"/>
+          <w:sz w:val="21"/>
+          <w:szCs w:val="21"/>
+        </w:rPr>
+        <w:t>import</w:t>
+      </w:r>
+      <w:proofErr w:type="spellEnd"/>
+      <w:r>
+        <w:rPr>
+          <w:rFonts w:ascii="Consolas" w:hAnsi="Consolas"/>
+          <w:color w:val="CCCCCC"/>
+          <w:sz w:val="21"/>
+          <w:szCs w:val="21"/>
+        </w:rPr>
+        <w:t xml:space="preserve"> </w:t>
+      </w:r>
+      <w:proofErr w:type="spellStart"/>
+      <w:r>
+        <w:rPr>
+          <w:rFonts w:ascii="Consolas" w:hAnsi="Consolas"/>
+          <w:color w:val="4EC9B0"/>
+          <w:sz w:val="21"/>
+          <w:szCs w:val="21"/>
+        </w:rPr>
+        <w:t>math</w:t>
+      </w:r>
+      <w:proofErr w:type="spellEnd"/>
+      <w:r>
+        <w:rPr>
+          <w:rFonts w:ascii="Consolas" w:hAnsi="Consolas"/>
+          <w:color w:val="CCCCCC"/>
+          <w:sz w:val="21"/>
+          <w:szCs w:val="21"/>
+        </w:rPr>
+        <w:t xml:space="preserve"> </w:t>
+      </w:r>
+    </w:p>
+    <w:p>
+      <w:pPr>
+        <w:shd w:val="clear" w:color="auto" w:fill="1F1F1F"/>
+        <w:spacing w:line="285" w:lineRule="atLeast"/>
+        <w:rPr>
+          <w:rFonts w:ascii="Consolas" w:hAnsi="Consolas"/>
+          <w:color w:val="CCCCCC"/>
+          <w:sz w:val="21"/>
+          <w:szCs w:val="21"/>
+        </w:rPr>
+      </w:pPr>
+    </w:p>
+    <w:p>
+      <w:pPr>
+        <w:shd w:val="clear" w:color="auto" w:fill="1F1F1F"/>
+        <w:spacing w:line="285" w:lineRule="atLeast"/>
+        <w:rPr>
+          <w:rFonts w:ascii="Consolas" w:hAnsi="Consolas"/>
+          <w:color w:val="CCCCCC"/>
+          <w:sz w:val="21"/>
+          <w:szCs w:val="21"/>
+        </w:rPr>
+      </w:pPr>
+      <w:r>
+        <w:rPr>
+          <w:rFonts w:ascii="Consolas" w:hAnsi="Consolas"/>
+          <w:color w:val="6A9955"/>
+          <w:sz w:val="21"/>
+          <w:szCs w:val="21"/>
+        </w:rPr>
+        <w:t xml:space="preserve">### Suma de los logaritmos de cada miembro </w:t>
+      </w:r>
+      <w:proofErr w:type="gramStart"/>
+      <w:r>
+        <w:rPr>
+          <w:rFonts w:ascii="Consolas" w:hAnsi="Consolas"/>
+          <w:color w:val="6A9955"/>
+          <w:sz w:val="21"/>
+          <w:szCs w:val="21"/>
+        </w:rPr>
+        <w:t>del factorial</w:t>
+      </w:r>
+      <w:proofErr w:type="gramEnd"/>
+    </w:p>
+    <w:p>
+      <w:pPr>
+        <w:shd w:val="clear" w:color="auto" w:fill="1F1F1F"/>
+        <w:spacing w:line="285" w:lineRule="atLeast"/>
+        <w:rPr>
+          <w:rFonts w:ascii="Consolas" w:hAnsi="Consolas"/>
+          <w:color w:val="CCCCCC"/>
+          <w:sz w:val="21"/>
+          <w:szCs w:val="21"/>
+          <w:lang w:val="en-US"/>
+        </w:rPr>
+      </w:pPr>
+      <w:r>
+        <w:rPr>
+          <w:rFonts w:ascii="Consolas" w:hAnsi="Consolas"/>
+          <w:color w:val="569CD6"/>
+          <w:sz w:val="21"/>
+          <w:szCs w:val="21"/>
+          <w:lang w:val="en-US"/>
+        </w:rPr>
+        <w:t>def</w:t>
+      </w:r>
+      <w:r>
+        <w:rPr>
+          <w:rFonts w:ascii="Consolas" w:hAnsi="Consolas"/>
+          <w:color w:val="CCCCCC"/>
+          <w:sz w:val="21"/>
+          <w:szCs w:val="21"/>
+          <w:lang w:val="en-US"/>
+        </w:rPr>
+        <w:t xml:space="preserve"> </w:t>
+      </w:r>
+      <w:proofErr w:type="spellStart"/>
+      <w:proofErr w:type="gramStart"/>
+      <w:r>
+        <w:rPr>
+          <w:rFonts w:ascii="Consolas" w:hAnsi="Consolas"/>
+          <w:color w:val="DCDCAA"/>
+          <w:sz w:val="21"/>
+          <w:szCs w:val="21"/>
+          <w:lang w:val="en-US"/>
+        </w:rPr>
+        <w:t>numDigits</w:t>
+      </w:r>
+      <w:proofErr w:type="spellEnd"/>
+      <w:r>
+        <w:rPr>
+          <w:rFonts w:ascii="Consolas" w:hAnsi="Consolas"/>
+          <w:color w:val="CCCCCC"/>
+          <w:sz w:val="21"/>
+          <w:szCs w:val="21"/>
+          <w:lang w:val="en-US"/>
+        </w:rPr>
+        <w:t>(</w:t>
+      </w:r>
+      <w:proofErr w:type="gramEnd"/>
+      <w:r>
+        <w:rPr>
+          <w:rFonts w:ascii="Consolas" w:hAnsi="Consolas"/>
+          <w:color w:val="9CDCFE"/>
+          <w:sz w:val="21"/>
+          <w:szCs w:val="21"/>
+          <w:lang w:val="en-US"/>
+        </w:rPr>
+        <w:t>n</w:t>
+      </w:r>
+      <w:r>
+        <w:rPr>
+          <w:rFonts w:ascii="Consolas" w:hAnsi="Consolas"/>
+          <w:color w:val="CCCCCC"/>
+          <w:sz w:val="21"/>
+          <w:szCs w:val="21"/>
+          <w:lang w:val="en-US"/>
+        </w:rPr>
+        <w:t xml:space="preserve">, </w:t>
+      </w:r>
+      <w:r>
+        <w:rPr>
+          <w:rFonts w:ascii="Consolas" w:hAnsi="Consolas"/>
+          <w:color w:val="9CDCFE"/>
+          <w:sz w:val="21"/>
+          <w:szCs w:val="21"/>
+          <w:lang w:val="en-US"/>
+        </w:rPr>
+        <w:t>b</w:t>
+      </w:r>
+      <w:r>
+        <w:rPr>
+          <w:rFonts w:ascii="Consolas" w:hAnsi="Consolas"/>
+          <w:color w:val="CCCCCC"/>
+          <w:sz w:val="21"/>
+          <w:szCs w:val="21"/>
+          <w:lang w:val="en-US"/>
+        </w:rPr>
+        <w:t>):</w:t>
+      </w:r>
+    </w:p>
+    <w:p>
+      <w:pPr>
+        <w:shd w:val="clear" w:color="auto" w:fill="1F1F1F"/>
+        <w:spacing w:line="285" w:lineRule="atLeast"/>
+        <w:rPr>
+          <w:rFonts w:ascii="Consolas" w:hAnsi="Consolas"/>
+          <w:color w:val="CCCCCC"/>
+          <w:sz w:val="21"/>
+          <w:szCs w:val="21"/>
+          <w:lang w:val="en-US"/>
+        </w:rPr>
+      </w:pPr>
+      <w:r>
+        <w:rPr>
+          <w:rFonts w:ascii="Consolas" w:hAnsi="Consolas"/>
+          <w:color w:val="CCCCCC"/>
+          <w:sz w:val="21"/>
+          <w:szCs w:val="21"/>
+          <w:lang w:val="en-US"/>
+        </w:rPr>
+        <w:t xml:space="preserve">    </w:t>
+      </w:r>
+      <w:r>
+        <w:rPr>
+          <w:rFonts w:ascii="Consolas" w:hAnsi="Consolas"/>
+          <w:color w:val="9CDCFE"/>
+          <w:sz w:val="21"/>
+          <w:szCs w:val="21"/>
+          <w:lang w:val="en-US"/>
+        </w:rPr>
+        <w:t>sum</w:t>
+      </w:r>
+      <w:r>
+        <w:rPr>
+          <w:rFonts w:ascii="Consolas" w:hAnsi="Consolas"/>
+          <w:color w:val="CCCCCC"/>
+          <w:sz w:val="21"/>
+          <w:szCs w:val="21"/>
+          <w:lang w:val="en-US"/>
+        </w:rPr>
+        <w:t xml:space="preserve"> </w:t>
+      </w:r>
+      <w:r>
+        <w:rPr>
+          <w:rFonts w:ascii="Consolas" w:hAnsi="Consolas"/>
+          <w:color w:val="D4D4D4"/>
+          <w:sz w:val="21"/>
+          <w:szCs w:val="21"/>
+          <w:lang w:val="en-US"/>
+        </w:rPr>
+        <w:t>=</w:t>
+      </w:r>
+      <w:r>
+        <w:rPr>
+          <w:rFonts w:ascii="Consolas" w:hAnsi="Consolas"/>
+          <w:color w:val="CCCCCC"/>
+          <w:sz w:val="21"/>
+          <w:szCs w:val="21"/>
+          <w:lang w:val="en-US"/>
+        </w:rPr>
+        <w:t xml:space="preserve"> </w:t>
+      </w:r>
+      <w:r>
+        <w:rPr>
+          <w:rFonts w:ascii="Consolas" w:hAnsi="Consolas"/>
+          <w:color w:val="B5CEA8"/>
+          <w:sz w:val="21"/>
+          <w:szCs w:val="21"/>
+          <w:lang w:val="en-US"/>
+        </w:rPr>
+        <w:t>1</w:t>
+      </w:r>
+    </w:p>
+    <w:p>
+      <w:pPr>
+        <w:shd w:val="clear" w:color="auto" w:fill="1F1F1F"/>
+        <w:spacing w:line="285" w:lineRule="atLeast"/>
+        <w:rPr>
+          <w:rFonts w:ascii="Consolas" w:hAnsi="Consolas"/>
+          <w:color w:val="CCCCCC"/>
+          <w:sz w:val="21"/>
+          <w:szCs w:val="21"/>
+          <w:lang w:val="en-US"/>
+        </w:rPr>
+      </w:pPr>
+      <w:r>
+        <w:rPr>
+          <w:rFonts w:ascii="Consolas" w:hAnsi="Consolas"/>
+          <w:color w:val="CCCCCC"/>
+          <w:sz w:val="21"/>
+          <w:szCs w:val="21"/>
+          <w:lang w:val="en-US"/>
+        </w:rPr>
+        <w:t xml:space="preserve">    </w:t>
+      </w:r>
+      <w:r>
+        <w:rPr>
+          <w:rFonts w:ascii="Consolas" w:hAnsi="Consolas"/>
+          <w:color w:val="C586C0"/>
+          <w:sz w:val="21"/>
+          <w:szCs w:val="21"/>
+          <w:lang w:val="en-US"/>
+        </w:rPr>
+        <w:t>for</w:t>
+      </w:r>
+      <w:r>
+        <w:rPr>
+          <w:rFonts w:ascii="Consolas" w:hAnsi="Consolas"/>
+          <w:color w:val="CCCCCC"/>
+          <w:sz w:val="21"/>
+          <w:szCs w:val="21"/>
+          <w:lang w:val="en-US"/>
+        </w:rPr>
+        <w:t xml:space="preserve"> </w:t>
+      </w:r>
+      <w:proofErr w:type="spellStart"/>
+      <w:r>
+        <w:rPr>
+          <w:rFonts w:ascii="Consolas" w:hAnsi="Consolas"/>
+          <w:color w:val="9CDCFE"/>
+          <w:sz w:val="21"/>
+          <w:szCs w:val="21"/>
+          <w:lang w:val="en-US"/>
+        </w:rPr>
+        <w:t>i</w:t>
+      </w:r>
+      <w:proofErr w:type="spellEnd"/>
+      <w:r>
+        <w:rPr>
+          <w:rFonts w:ascii="Consolas" w:hAnsi="Consolas"/>
+          <w:color w:val="CCCCCC"/>
+          <w:sz w:val="21"/>
+          <w:szCs w:val="21"/>
+          <w:lang w:val="en-US"/>
+        </w:rPr>
+        <w:t xml:space="preserve"> </w:t>
+      </w:r>
+      <w:r>
+        <w:rPr>
+          <w:rFonts w:ascii="Consolas" w:hAnsi="Consolas"/>
+          <w:color w:val="C586C0"/>
+          <w:sz w:val="21"/>
+          <w:szCs w:val="21"/>
+          <w:lang w:val="en-US"/>
+        </w:rPr>
+        <w:t>in</w:t>
+      </w:r>
+      <w:r>
+        <w:rPr>
+          <w:rFonts w:ascii="Consolas" w:hAnsi="Consolas"/>
+          <w:color w:val="CCCCCC"/>
+          <w:sz w:val="21"/>
+          <w:szCs w:val="21"/>
+          <w:lang w:val="en-US"/>
+        </w:rPr>
+        <w:t xml:space="preserve"> </w:t>
+      </w:r>
+      <w:proofErr w:type="gramStart"/>
+      <w:r>
+        <w:rPr>
+          <w:rFonts w:ascii="Consolas" w:hAnsi="Consolas"/>
+          <w:color w:val="4EC9B0"/>
+          <w:sz w:val="21"/>
+          <w:szCs w:val="21"/>
+          <w:lang w:val="en-US"/>
+        </w:rPr>
+        <w:t>range</w:t>
+      </w:r>
+      <w:r>
+        <w:rPr>
+          <w:rFonts w:ascii="Consolas" w:hAnsi="Consolas"/>
+          <w:color w:val="CCCCCC"/>
+          <w:sz w:val="21"/>
+          <w:szCs w:val="21"/>
+          <w:lang w:val="en-US"/>
+        </w:rPr>
+        <w:t>(</w:t>
+      </w:r>
+      <w:proofErr w:type="gramEnd"/>
+      <w:r>
+        <w:rPr>
+          <w:rFonts w:ascii="Consolas" w:hAnsi="Consolas"/>
+          <w:color w:val="B5CEA8"/>
+          <w:sz w:val="21"/>
+          <w:szCs w:val="21"/>
+          <w:lang w:val="en-US"/>
+        </w:rPr>
+        <w:t>1</w:t>
+      </w:r>
+      <w:r>
+        <w:rPr>
+          <w:rFonts w:ascii="Consolas" w:hAnsi="Consolas"/>
+          <w:color w:val="CCCCCC"/>
+          <w:sz w:val="21"/>
+          <w:szCs w:val="21"/>
+          <w:lang w:val="en-US"/>
+        </w:rPr>
+        <w:t xml:space="preserve">, </w:t>
+      </w:r>
+      <w:r>
+        <w:rPr>
+          <w:rFonts w:ascii="Consolas" w:hAnsi="Consolas"/>
+          <w:color w:val="9CDCFE"/>
+          <w:sz w:val="21"/>
+          <w:szCs w:val="21"/>
+          <w:lang w:val="en-US"/>
+        </w:rPr>
+        <w:t>n</w:t>
+      </w:r>
+      <w:r>
+        <w:rPr>
+          <w:rFonts w:ascii="Consolas" w:hAnsi="Consolas"/>
+          <w:color w:val="D4D4D4"/>
+          <w:sz w:val="21"/>
+          <w:szCs w:val="21"/>
+          <w:lang w:val="en-US"/>
+        </w:rPr>
+        <w:t>+</w:t>
+      </w:r>
+      <w:r>
+        <w:rPr>
+          <w:rFonts w:ascii="Consolas" w:hAnsi="Consolas"/>
+          <w:color w:val="B5CEA8"/>
+          <w:sz w:val="21"/>
+          <w:szCs w:val="21"/>
+          <w:lang w:val="en-US"/>
+        </w:rPr>
+        <w:t>1</w:t>
+      </w:r>
+      <w:r>
+        <w:rPr>
+          <w:rFonts w:ascii="Consolas" w:hAnsi="Consolas"/>
+          <w:color w:val="CCCCCC"/>
+          <w:sz w:val="21"/>
+          <w:szCs w:val="21"/>
+          <w:lang w:val="en-US"/>
+        </w:rPr>
+        <w:t>):</w:t>
+      </w:r>
+    </w:p>
+    <w:p>
+      <w:pPr>
+        <w:shd w:val="clear" w:color="auto" w:fill="1F1F1F"/>
+        <w:spacing w:line="285" w:lineRule="atLeast"/>
+        <w:rPr>
+          <w:rFonts w:ascii="Consolas" w:hAnsi="Consolas"/>
+          <w:color w:val="CCCCCC"/>
+          <w:sz w:val="21"/>
+          <w:szCs w:val="21"/>
+          <w:lang w:val="en-US"/>
+        </w:rPr>
+      </w:pPr>
+      <w:r>
+        <w:rPr>
+          <w:rFonts w:ascii="Consolas" w:hAnsi="Consolas"/>
+          <w:color w:val="CCCCCC"/>
+          <w:sz w:val="21"/>
+          <w:szCs w:val="21"/>
+          <w:lang w:val="en-US"/>
+        </w:rPr>
+        <w:t xml:space="preserve">        </w:t>
+      </w:r>
+      <w:r>
+        <w:rPr>
+          <w:rFonts w:ascii="Consolas" w:hAnsi="Consolas"/>
+          <w:color w:val="9CDCFE"/>
+          <w:sz w:val="21"/>
+          <w:szCs w:val="21"/>
+          <w:lang w:val="en-US"/>
+        </w:rPr>
+        <w:t>sum</w:t>
+      </w:r>
+      <w:r>
+        <w:rPr>
+          <w:rFonts w:ascii="Consolas" w:hAnsi="Consolas"/>
+          <w:color w:val="CCCCCC"/>
+          <w:sz w:val="21"/>
+          <w:szCs w:val="21"/>
+          <w:lang w:val="en-US"/>
+        </w:rPr>
+        <w:t xml:space="preserve"> </w:t>
+      </w:r>
+      <w:r>
+        <w:rPr>
+          <w:rFonts w:ascii="Consolas" w:hAnsi="Consolas"/>
+          <w:color w:val="D4D4D4"/>
+          <w:sz w:val="21"/>
+          <w:szCs w:val="21"/>
+          <w:lang w:val="en-US"/>
+        </w:rPr>
+        <w:t>+=</w:t>
+      </w:r>
+      <w:r>
+        <w:rPr>
+          <w:rFonts w:ascii="Consolas" w:hAnsi="Consolas"/>
+          <w:color w:val="CCCCCC"/>
+          <w:sz w:val="21"/>
+          <w:szCs w:val="21"/>
+          <w:lang w:val="en-US"/>
+        </w:rPr>
+        <w:t xml:space="preserve"> </w:t>
+      </w:r>
+      <w:r>
+        <w:rPr>
+          <w:rFonts w:ascii="Consolas" w:hAnsi="Consolas"/>
+          <w:color w:val="4EC9B0"/>
+          <w:sz w:val="21"/>
+          <w:szCs w:val="21"/>
+          <w:lang w:val="en-US"/>
+        </w:rPr>
+        <w:t>math</w:t>
+      </w:r>
+      <w:r>
+        <w:rPr>
+          <w:rFonts w:ascii="Consolas" w:hAnsi="Consolas"/>
+          <w:color w:val="CCCCCC"/>
+          <w:sz w:val="21"/>
+          <w:szCs w:val="21"/>
+          <w:lang w:val="en-US"/>
+        </w:rPr>
+        <w:t>.log(</w:t>
+      </w:r>
+      <w:proofErr w:type="spellStart"/>
+      <w:r>
+        <w:rPr>
+          <w:rFonts w:ascii="Consolas" w:hAnsi="Consolas"/>
+          <w:color w:val="9CDCFE"/>
+          <w:sz w:val="21"/>
+          <w:szCs w:val="21"/>
+          <w:lang w:val="en-US"/>
+        </w:rPr>
+        <w:t>i</w:t>
+      </w:r>
+      <w:proofErr w:type="spellEnd"/>
+      <w:r>
+        <w:rPr>
+          <w:rFonts w:ascii="Consolas" w:hAnsi="Consolas"/>
+          <w:color w:val="CCCCCC"/>
+          <w:sz w:val="21"/>
+          <w:szCs w:val="21"/>
+          <w:lang w:val="en-US"/>
+        </w:rPr>
+        <w:t xml:space="preserve">) </w:t>
+      </w:r>
+      <w:r>
+        <w:rPr>
+          <w:rFonts w:ascii="Consolas" w:hAnsi="Consolas"/>
+          <w:color w:val="D4D4D4"/>
+          <w:sz w:val="21"/>
+          <w:szCs w:val="21"/>
+          <w:lang w:val="en-US"/>
+        </w:rPr>
+        <w:t>/</w:t>
+      </w:r>
+      <w:r>
+        <w:rPr>
+          <w:rFonts w:ascii="Consolas" w:hAnsi="Consolas"/>
+          <w:color w:val="CCCCCC"/>
+          <w:sz w:val="21"/>
+          <w:szCs w:val="21"/>
+          <w:lang w:val="en-US"/>
+        </w:rPr>
+        <w:t xml:space="preserve"> </w:t>
+      </w:r>
+      <w:r>
+        <w:rPr>
+          <w:rFonts w:ascii="Consolas" w:hAnsi="Consolas"/>
+          <w:color w:val="4EC9B0"/>
+          <w:sz w:val="21"/>
+          <w:szCs w:val="21"/>
+          <w:lang w:val="en-US"/>
+        </w:rPr>
+        <w:t>math</w:t>
+      </w:r>
+      <w:r>
+        <w:rPr>
+          <w:rFonts w:ascii="Consolas" w:hAnsi="Consolas"/>
+          <w:color w:val="CCCCCC"/>
+          <w:sz w:val="21"/>
+          <w:szCs w:val="21"/>
+          <w:lang w:val="en-US"/>
+        </w:rPr>
+        <w:t>.log(</w:t>
+      </w:r>
+      <w:r>
+        <w:rPr>
+          <w:rFonts w:ascii="Consolas" w:hAnsi="Consolas"/>
+          <w:color w:val="9CDCFE"/>
+          <w:sz w:val="21"/>
+          <w:szCs w:val="21"/>
+          <w:lang w:val="en-US"/>
+        </w:rPr>
+        <w:t>b</w:t>
+      </w:r>
+      <w:r>
+        <w:rPr>
+          <w:rFonts w:ascii="Consolas" w:hAnsi="Consolas"/>
+          <w:color w:val="CCCCCC"/>
+          <w:sz w:val="21"/>
+          <w:szCs w:val="21"/>
+          <w:lang w:val="en-US"/>
+        </w:rPr>
+        <w:t>)</w:t>
+      </w:r>
+    </w:p>
+    <w:p>
+      <w:pPr>
+        <w:shd w:val="clear" w:color="auto" w:fill="1F1F1F"/>
+        <w:spacing w:line="285" w:lineRule="atLeast"/>
+        <w:rPr>
+          <w:rFonts w:ascii="Consolas" w:hAnsi="Consolas"/>
+          <w:color w:val="CCCCCC"/>
+          <w:sz w:val="21"/>
+          <w:szCs w:val="21"/>
+        </w:rPr>
+      </w:pPr>
+      <w:r>
+        <w:rPr>
+          <w:rFonts w:ascii="Consolas" w:hAnsi="Consolas"/>
+          <w:color w:val="CCCCCC"/>
+          <w:sz w:val="21"/>
+          <w:szCs w:val="21"/>
+          <w:lang w:val="en-US"/>
+        </w:rPr>
+        <w:t xml:space="preserve">    </w:t>
+      </w:r>
+      <w:proofErr w:type="spellStart"/>
+      <w:r>
+        <w:rPr>
+          <w:rFonts w:ascii="Consolas" w:hAnsi="Consolas"/>
+          <w:color w:val="C586C0"/>
+          <w:sz w:val="21"/>
+          <w:szCs w:val="21"/>
+        </w:rPr>
+        <w:t>return</w:t>
+      </w:r>
+      <w:proofErr w:type="spellEnd"/>
+      <w:r>
+        <w:rPr>
+          <w:rFonts w:ascii="Consolas" w:hAnsi="Consolas"/>
+          <w:color w:val="CCCCCC"/>
+          <w:sz w:val="21"/>
+          <w:szCs w:val="21"/>
+        </w:rPr>
+        <w:t xml:space="preserve"> </w:t>
+      </w:r>
+      <w:proofErr w:type="spellStart"/>
+      <w:r>
+        <w:rPr>
+          <w:rFonts w:ascii="Consolas" w:hAnsi="Consolas"/>
+          <w:color w:val="4EC9B0"/>
+          <w:sz w:val="21"/>
+          <w:szCs w:val="21"/>
+        </w:rPr>
+        <w:t>int</w:t>
+      </w:r>
+      <w:proofErr w:type="spellEnd"/>
+      <w:r>
+        <w:rPr>
+          <w:rFonts w:ascii="Consolas" w:hAnsi="Consolas"/>
+          <w:color w:val="CCCCCC"/>
+          <w:sz w:val="21"/>
+          <w:szCs w:val="21"/>
+        </w:rPr>
+        <w:t>(</w:t>
+      </w:r>
+      <w:r>
+        <w:rPr>
+          <w:rFonts w:ascii="Consolas" w:hAnsi="Consolas"/>
+          <w:color w:val="9CDCFE"/>
+          <w:sz w:val="21"/>
+          <w:szCs w:val="21"/>
+        </w:rPr>
+        <w:t>sum</w:t>
+      </w:r>
+      <w:r>
+        <w:rPr>
+          <w:rFonts w:ascii="Consolas" w:hAnsi="Consolas"/>
+          <w:color w:val="CCCCCC"/>
+          <w:sz w:val="21"/>
+          <w:szCs w:val="21"/>
+        </w:rPr>
+        <w:t>)</w:t>
+      </w:r>
+    </w:p>
+    <w:p>
+      <w:pPr>
+        <w:shd w:val="clear" w:color="auto" w:fill="1F1F1F"/>
+        <w:spacing w:line="285" w:lineRule="atLeast"/>
+        <w:rPr>
+          <w:rFonts w:ascii="Consolas" w:hAnsi="Consolas"/>
+          <w:color w:val="CCCCCC"/>
+          <w:sz w:val="21"/>
+          <w:szCs w:val="21"/>
+        </w:rPr>
+      </w:pPr>
+    </w:p>
+    <w:p>
+      <w:pPr>
+        <w:shd w:val="clear" w:color="auto" w:fill="1F1F1F"/>
+        <w:spacing w:line="285" w:lineRule="atLeast"/>
+        <w:rPr>
+          <w:rFonts w:ascii="Consolas" w:hAnsi="Consolas"/>
+          <w:color w:val="CCCCCC"/>
+          <w:sz w:val="21"/>
+          <w:szCs w:val="21"/>
+        </w:rPr>
+      </w:pPr>
+      <w:r>
+        <w:rPr>
+          <w:rFonts w:ascii="Consolas" w:hAnsi="Consolas"/>
+          <w:color w:val="6A9955"/>
+          <w:sz w:val="21"/>
+          <w:szCs w:val="21"/>
+        </w:rPr>
+        <w:t xml:space="preserve">### Formula de </w:t>
+      </w:r>
+      <w:proofErr w:type="spellStart"/>
+      <w:r>
+        <w:rPr>
+          <w:rFonts w:ascii="Consolas" w:hAnsi="Consolas"/>
+          <w:color w:val="6A9955"/>
+          <w:sz w:val="21"/>
+          <w:szCs w:val="21"/>
+        </w:rPr>
+        <w:t>legendre</w:t>
+      </w:r>
+      <w:proofErr w:type="spellEnd"/>
+      <w:r>
+        <w:rPr>
+          <w:rFonts w:ascii="Consolas" w:hAnsi="Consolas"/>
+          <w:color w:val="6A9955"/>
+          <w:sz w:val="21"/>
+          <w:szCs w:val="21"/>
+        </w:rPr>
+        <w:t xml:space="preserve"> para para multiplicidad de primos en factoriales</w:t>
+      </w:r>
+    </w:p>
+    <w:p>
+      <w:pPr>
+        <w:shd w:val="clear" w:color="auto" w:fill="1F1F1F"/>
+        <w:spacing w:line="285" w:lineRule="atLeast"/>
+        <w:rPr>
+          <w:rFonts w:ascii="Consolas" w:hAnsi="Consolas"/>
+          <w:color w:val="CCCCCC"/>
+          <w:sz w:val="21"/>
+          <w:szCs w:val="21"/>
+          <w:lang w:val="en-US"/>
+        </w:rPr>
+      </w:pPr>
+      <w:r>
+        <w:rPr>
+          <w:rFonts w:ascii="Consolas" w:hAnsi="Consolas"/>
+          <w:color w:val="569CD6"/>
+          <w:sz w:val="21"/>
+          <w:szCs w:val="21"/>
+          <w:lang w:val="en-US"/>
+        </w:rPr>
+        <w:t>def</w:t>
+      </w:r>
+      <w:r>
+        <w:rPr>
+          <w:rFonts w:ascii="Consolas" w:hAnsi="Consolas"/>
+          <w:color w:val="CCCCCC"/>
+          <w:sz w:val="21"/>
+          <w:szCs w:val="21"/>
+          <w:lang w:val="en-US"/>
+        </w:rPr>
+        <w:t xml:space="preserve"> </w:t>
+      </w:r>
+      <w:proofErr w:type="spellStart"/>
+      <w:proofErr w:type="gramStart"/>
+      <w:r>
+        <w:rPr>
+          <w:rFonts w:ascii="Consolas" w:hAnsi="Consolas"/>
+          <w:color w:val="DCDCAA"/>
+          <w:sz w:val="21"/>
+          <w:szCs w:val="21"/>
+          <w:lang w:val="en-US"/>
+        </w:rPr>
+        <w:t>legendre</w:t>
+      </w:r>
+      <w:proofErr w:type="spellEnd"/>
+      <w:r>
+        <w:rPr>
+          <w:rFonts w:ascii="Consolas" w:hAnsi="Consolas"/>
+          <w:color w:val="CCCCCC"/>
+          <w:sz w:val="21"/>
+          <w:szCs w:val="21"/>
+          <w:lang w:val="en-US"/>
+        </w:rPr>
+        <w:t>(</w:t>
+      </w:r>
+      <w:proofErr w:type="gramEnd"/>
+      <w:r>
+        <w:rPr>
+          <w:rFonts w:ascii="Consolas" w:hAnsi="Consolas"/>
+          <w:color w:val="9CDCFE"/>
+          <w:sz w:val="21"/>
+          <w:szCs w:val="21"/>
+          <w:lang w:val="en-US"/>
+        </w:rPr>
+        <w:t>n</w:t>
+      </w:r>
+      <w:r>
+        <w:rPr>
+          <w:rFonts w:ascii="Consolas" w:hAnsi="Consolas"/>
+          <w:color w:val="CCCCCC"/>
+          <w:sz w:val="21"/>
+          <w:szCs w:val="21"/>
+          <w:lang w:val="en-US"/>
+        </w:rPr>
+        <w:t xml:space="preserve">, </w:t>
+      </w:r>
+      <w:r>
+        <w:rPr>
+          <w:rFonts w:ascii="Consolas" w:hAnsi="Consolas"/>
+          <w:color w:val="9CDCFE"/>
+          <w:sz w:val="21"/>
+          <w:szCs w:val="21"/>
+          <w:lang w:val="en-US"/>
+        </w:rPr>
+        <w:t>p</w:t>
+      </w:r>
+      <w:r>
+        <w:rPr>
+          <w:rFonts w:ascii="Consolas" w:hAnsi="Consolas"/>
+          <w:color w:val="CCCCCC"/>
+          <w:sz w:val="21"/>
+          <w:szCs w:val="21"/>
+          <w:lang w:val="en-US"/>
+        </w:rPr>
+        <w:t>):</w:t>
+      </w:r>
+    </w:p>
+    <w:p>
+      <w:pPr>
+        <w:shd w:val="clear" w:color="auto" w:fill="1F1F1F"/>
+        <w:spacing w:line="285" w:lineRule="atLeast"/>
+        <w:rPr>
+          <w:rFonts w:ascii="Consolas" w:hAnsi="Consolas"/>
+          <w:color w:val="CCCCCC"/>
+          <w:sz w:val="21"/>
+          <w:szCs w:val="21"/>
+          <w:lang w:val="en-US"/>
+        </w:rPr>
+      </w:pPr>
+      <w:r>
+        <w:rPr>
+          <w:rFonts w:ascii="Consolas" w:hAnsi="Consolas"/>
+          <w:color w:val="CCCCCC"/>
+          <w:sz w:val="21"/>
+          <w:szCs w:val="21"/>
+          <w:lang w:val="en-US"/>
+        </w:rPr>
+        <w:t xml:space="preserve">    </w:t>
+      </w:r>
+      <w:r>
+        <w:rPr>
+          <w:rFonts w:ascii="Consolas" w:hAnsi="Consolas"/>
+          <w:color w:val="9CDCFE"/>
+          <w:sz w:val="21"/>
+          <w:szCs w:val="21"/>
+          <w:lang w:val="en-US"/>
+        </w:rPr>
+        <w:t>count</w:t>
+      </w:r>
+      <w:r>
+        <w:rPr>
+          <w:rFonts w:ascii="Consolas" w:hAnsi="Consolas"/>
+          <w:color w:val="CCCCCC"/>
+          <w:sz w:val="21"/>
+          <w:szCs w:val="21"/>
+          <w:lang w:val="en-US"/>
+        </w:rPr>
+        <w:t xml:space="preserve"> </w:t>
+      </w:r>
+      <w:r>
+        <w:rPr>
+          <w:rFonts w:ascii="Consolas" w:hAnsi="Consolas"/>
+          <w:color w:val="D4D4D4"/>
+          <w:sz w:val="21"/>
+          <w:szCs w:val="21"/>
+          <w:lang w:val="en-US"/>
+        </w:rPr>
+        <w:t>=</w:t>
+      </w:r>
+      <w:r>
+        <w:rPr>
+          <w:rFonts w:ascii="Consolas" w:hAnsi="Consolas"/>
+          <w:color w:val="CCCCCC"/>
+          <w:sz w:val="21"/>
+          <w:szCs w:val="21"/>
+          <w:lang w:val="en-US"/>
+        </w:rPr>
+        <w:t xml:space="preserve"> </w:t>
+      </w:r>
+      <w:r>
+        <w:rPr>
+          <w:rFonts w:ascii="Consolas" w:hAnsi="Consolas"/>
+          <w:color w:val="B5CEA8"/>
+          <w:sz w:val="21"/>
+          <w:szCs w:val="21"/>
+          <w:lang w:val="en-US"/>
+        </w:rPr>
+        <w:t>0</w:t>
+      </w:r>
+    </w:p>
+    <w:p>
+      <w:pPr>
+        <w:shd w:val="clear" w:color="auto" w:fill="1F1F1F"/>
+        <w:spacing w:line="285" w:lineRule="atLeast"/>
+        <w:rPr>
+          <w:rFonts w:ascii="Consolas" w:hAnsi="Consolas"/>
+          <w:color w:val="CCCCCC"/>
+          <w:sz w:val="21"/>
+          <w:szCs w:val="21"/>
+          <w:lang w:val="en-US"/>
+        </w:rPr>
+      </w:pPr>
+      <w:r>
+        <w:rPr>
+          <w:rFonts w:ascii="Consolas" w:hAnsi="Consolas"/>
+          <w:color w:val="CCCCCC"/>
+          <w:sz w:val="21"/>
+          <w:szCs w:val="21"/>
+          <w:lang w:val="en-US"/>
+        </w:rPr>
+        <w:t xml:space="preserve">    </w:t>
+      </w:r>
+      <w:proofErr w:type="gramStart"/>
+      <w:r>
+        <w:rPr>
+          <w:rFonts w:ascii="Consolas" w:hAnsi="Consolas"/>
+          <w:color w:val="C586C0"/>
+          <w:sz w:val="21"/>
+          <w:szCs w:val="21"/>
+          <w:lang w:val="en-US"/>
+        </w:rPr>
+        <w:t>while</w:t>
+      </w:r>
+      <w:r>
+        <w:rPr>
+          <w:rFonts w:ascii="Consolas" w:hAnsi="Consolas"/>
+          <w:color w:val="CCCCCC"/>
+          <w:sz w:val="21"/>
+          <w:szCs w:val="21"/>
+          <w:lang w:val="en-US"/>
+        </w:rPr>
+        <w:t>(</w:t>
+      </w:r>
+      <w:proofErr w:type="gramEnd"/>
+      <w:r>
+        <w:rPr>
+          <w:rFonts w:ascii="Consolas" w:hAnsi="Consolas"/>
+          <w:color w:val="9CDCFE"/>
+          <w:sz w:val="21"/>
+          <w:szCs w:val="21"/>
+          <w:lang w:val="en-US"/>
+        </w:rPr>
+        <w:t>n</w:t>
+      </w:r>
+      <w:r>
+        <w:rPr>
+          <w:rFonts w:ascii="Consolas" w:hAnsi="Consolas"/>
+          <w:color w:val="CCCCCC"/>
+          <w:sz w:val="21"/>
+          <w:szCs w:val="21"/>
+          <w:lang w:val="en-US"/>
+        </w:rPr>
+        <w:t xml:space="preserve"> </w:t>
+      </w:r>
+      <w:r>
+        <w:rPr>
+          <w:rFonts w:ascii="Consolas" w:hAnsi="Consolas"/>
+          <w:color w:val="D4D4D4"/>
+          <w:sz w:val="21"/>
+          <w:szCs w:val="21"/>
+          <w:lang w:val="en-US"/>
+        </w:rPr>
+        <w:t>&gt;</w:t>
+      </w:r>
+      <w:r>
+        <w:rPr>
+          <w:rFonts w:ascii="Consolas" w:hAnsi="Consolas"/>
+          <w:color w:val="CCCCCC"/>
+          <w:sz w:val="21"/>
+          <w:szCs w:val="21"/>
+          <w:lang w:val="en-US"/>
+        </w:rPr>
+        <w:t xml:space="preserve"> </w:t>
+      </w:r>
+      <w:r>
+        <w:rPr>
+          <w:rFonts w:ascii="Consolas" w:hAnsi="Consolas"/>
+          <w:color w:val="B5CEA8"/>
+          <w:sz w:val="21"/>
+          <w:szCs w:val="21"/>
+          <w:lang w:val="en-US"/>
+        </w:rPr>
+        <w:t>0</w:t>
+      </w:r>
+      <w:r>
+        <w:rPr>
+          <w:rFonts w:ascii="Consolas" w:hAnsi="Consolas"/>
+          <w:color w:val="CCCCCC"/>
+          <w:sz w:val="21"/>
+          <w:szCs w:val="21"/>
+          <w:lang w:val="en-US"/>
+        </w:rPr>
+        <w:t>):</w:t>
+      </w:r>
+    </w:p>
+    <w:p>
+      <w:pPr>
+        <w:shd w:val="clear" w:color="auto" w:fill="1F1F1F"/>
+        <w:spacing w:line="285" w:lineRule="atLeast"/>
+        <w:rPr>
+          <w:rFonts w:ascii="Consolas" w:hAnsi="Consolas"/>
+          <w:color w:val="CCCCCC"/>
+          <w:sz w:val="21"/>
+          <w:szCs w:val="21"/>
+          <w:lang w:val="en-US"/>
+        </w:rPr>
+      </w:pPr>
+      <w:r>
+        <w:rPr>
+          <w:rFonts w:ascii="Consolas" w:hAnsi="Consolas"/>
+          <w:color w:val="CCCCCC"/>
+          <w:sz w:val="21"/>
+          <w:szCs w:val="21"/>
+          <w:lang w:val="en-US"/>
+        </w:rPr>
+        <w:t xml:space="preserve">        </w:t>
+      </w:r>
+      <w:r>
+        <w:rPr>
+          <w:rFonts w:ascii="Consolas" w:hAnsi="Consolas"/>
+          <w:color w:val="9CDCFE"/>
+          <w:sz w:val="21"/>
+          <w:szCs w:val="21"/>
+          <w:lang w:val="en-US"/>
+        </w:rPr>
+        <w:t>n</w:t>
+      </w:r>
+      <w:r>
+        <w:rPr>
+          <w:rFonts w:ascii="Consolas" w:hAnsi="Consolas"/>
+          <w:color w:val="CCCCCC"/>
+          <w:sz w:val="21"/>
+          <w:szCs w:val="21"/>
+          <w:lang w:val="en-US"/>
+        </w:rPr>
+        <w:t xml:space="preserve"> </w:t>
+      </w:r>
+      <w:r>
+        <w:rPr>
+          <w:rFonts w:ascii="Consolas" w:hAnsi="Consolas"/>
+          <w:color w:val="D4D4D4"/>
+          <w:sz w:val="21"/>
+          <w:szCs w:val="21"/>
+          <w:lang w:val="en-US"/>
+        </w:rPr>
+        <w:t>//=</w:t>
+      </w:r>
+      <w:r>
+        <w:rPr>
+          <w:rFonts w:ascii="Consolas" w:hAnsi="Consolas"/>
+          <w:color w:val="CCCCCC"/>
+          <w:sz w:val="21"/>
+          <w:szCs w:val="21"/>
+          <w:lang w:val="en-US"/>
+        </w:rPr>
+        <w:t xml:space="preserve"> </w:t>
+      </w:r>
+      <w:r>
+        <w:rPr>
+          <w:rFonts w:ascii="Consolas" w:hAnsi="Consolas"/>
+          <w:color w:val="9CDCFE"/>
+          <w:sz w:val="21"/>
+          <w:szCs w:val="21"/>
+          <w:lang w:val="en-US"/>
+        </w:rPr>
+        <w:t>p</w:t>
+      </w:r>
+    </w:p>
+    <w:p>
+      <w:pPr>
+        <w:shd w:val="clear" w:color="auto" w:fill="1F1F1F"/>
+        <w:spacing w:line="285" w:lineRule="atLeast"/>
+        <w:rPr>
+          <w:rFonts w:ascii="Consolas" w:hAnsi="Consolas"/>
+          <w:color w:val="CCCCCC"/>
+          <w:sz w:val="21"/>
+          <w:szCs w:val="21"/>
+          <w:lang w:val="en-US"/>
+        </w:rPr>
+      </w:pPr>
+      <w:r>
+        <w:rPr>
+          <w:rFonts w:ascii="Consolas" w:hAnsi="Consolas"/>
+          <w:color w:val="CCCCCC"/>
+          <w:sz w:val="21"/>
+          <w:szCs w:val="21"/>
+          <w:lang w:val="en-US"/>
+        </w:rPr>
+        <w:t xml:space="preserve">        </w:t>
+      </w:r>
+      <w:r>
+        <w:rPr>
+          <w:rFonts w:ascii="Consolas" w:hAnsi="Consolas"/>
+          <w:color w:val="9CDCFE"/>
+          <w:sz w:val="21"/>
+          <w:szCs w:val="21"/>
+          <w:lang w:val="en-US"/>
+        </w:rPr>
+        <w:t>count</w:t>
+      </w:r>
+      <w:r>
+        <w:rPr>
+          <w:rFonts w:ascii="Consolas" w:hAnsi="Consolas"/>
+          <w:color w:val="CCCCCC"/>
+          <w:sz w:val="21"/>
+          <w:szCs w:val="21"/>
+          <w:lang w:val="en-US"/>
+        </w:rPr>
+        <w:t xml:space="preserve"> </w:t>
+      </w:r>
+      <w:r>
+        <w:rPr>
+          <w:rFonts w:ascii="Consolas" w:hAnsi="Consolas"/>
+          <w:color w:val="D4D4D4"/>
+          <w:sz w:val="21"/>
+          <w:szCs w:val="21"/>
+          <w:lang w:val="en-US"/>
+        </w:rPr>
+        <w:t>+=</w:t>
+      </w:r>
+      <w:r>
+        <w:rPr>
+          <w:rFonts w:ascii="Consolas" w:hAnsi="Consolas"/>
+          <w:color w:val="CCCCCC"/>
+          <w:sz w:val="21"/>
+          <w:szCs w:val="21"/>
+          <w:lang w:val="en-US"/>
+        </w:rPr>
+        <w:t xml:space="preserve"> </w:t>
+      </w:r>
+      <w:r>
+        <w:rPr>
+          <w:rFonts w:ascii="Consolas" w:hAnsi="Consolas"/>
+          <w:color w:val="9CDCFE"/>
+          <w:sz w:val="21"/>
+          <w:szCs w:val="21"/>
+          <w:lang w:val="en-US"/>
+        </w:rPr>
+        <w:t>n</w:t>
+      </w:r>
+    </w:p>
+    <w:p>
+      <w:pPr>
+        <w:shd w:val="clear" w:color="auto" w:fill="1F1F1F"/>
+        <w:spacing w:line="285" w:lineRule="atLeast"/>
+        <w:rPr>
+          <w:rFonts w:ascii="Consolas" w:hAnsi="Consolas"/>
+          <w:color w:val="CCCCCC"/>
+          <w:sz w:val="21"/>
+          <w:szCs w:val="21"/>
+        </w:rPr>
+      </w:pPr>
+      <w:r>
+        <w:rPr>
+          <w:rFonts w:ascii="Consolas" w:hAnsi="Consolas"/>
+          <w:color w:val="CCCCCC"/>
+          <w:sz w:val="21"/>
+          <w:szCs w:val="21"/>
+          <w:lang w:val="en-US"/>
+        </w:rPr>
+        <w:t xml:space="preserve">    </w:t>
+      </w:r>
+      <w:proofErr w:type="spellStart"/>
+      <w:r>
+        <w:rPr>
+          <w:rFonts w:ascii="Consolas" w:hAnsi="Consolas"/>
+          <w:color w:val="C586C0"/>
+          <w:sz w:val="21"/>
+          <w:szCs w:val="21"/>
+        </w:rPr>
+        <w:t>return</w:t>
+      </w:r>
+      <w:proofErr w:type="spellEnd"/>
+      <w:r>
+        <w:rPr>
+          <w:rFonts w:ascii="Consolas" w:hAnsi="Consolas"/>
+          <w:color w:val="CCCCCC"/>
+          <w:sz w:val="21"/>
+          <w:szCs w:val="21"/>
+        </w:rPr>
+        <w:t xml:space="preserve"> </w:t>
+      </w:r>
+      <w:proofErr w:type="spellStart"/>
+      <w:r>
+        <w:rPr>
+          <w:rFonts w:ascii="Consolas" w:hAnsi="Consolas"/>
+          <w:color w:val="4EC9B0"/>
+          <w:sz w:val="21"/>
+          <w:szCs w:val="21"/>
+        </w:rPr>
+        <w:t>int</w:t>
+      </w:r>
+      <w:proofErr w:type="spellEnd"/>
+      <w:r>
+        <w:rPr>
+          <w:rFonts w:ascii="Consolas" w:hAnsi="Consolas"/>
+          <w:color w:val="CCCCCC"/>
+          <w:sz w:val="21"/>
+          <w:szCs w:val="21"/>
+        </w:rPr>
+        <w:t>(</w:t>
+      </w:r>
+      <w:proofErr w:type="spellStart"/>
+      <w:r>
+        <w:rPr>
+          <w:rFonts w:ascii="Consolas" w:hAnsi="Consolas"/>
+          <w:color w:val="9CDCFE"/>
+          <w:sz w:val="21"/>
+          <w:szCs w:val="21"/>
+        </w:rPr>
+        <w:t>count</w:t>
+      </w:r>
+      <w:proofErr w:type="spellEnd"/>
+      <w:r>
+        <w:rPr>
+          <w:rFonts w:ascii="Consolas" w:hAnsi="Consolas"/>
+          <w:color w:val="CCCCCC"/>
+          <w:sz w:val="21"/>
+          <w:szCs w:val="21"/>
+        </w:rPr>
+        <w:t>)</w:t>
+      </w:r>
+    </w:p>
+    <w:p>
+      <w:pPr>
+        <w:shd w:val="clear" w:color="auto" w:fill="1F1F1F"/>
+        <w:spacing w:line="285" w:lineRule="atLeast"/>
+        <w:rPr>
+          <w:rFonts w:ascii="Consolas" w:hAnsi="Consolas"/>
+          <w:color w:val="CCCCCC"/>
+          <w:sz w:val="21"/>
+          <w:szCs w:val="21"/>
+        </w:rPr>
+      </w:pPr>
+    </w:p>
+    <w:p>
+      <w:pPr>
+        <w:shd w:val="clear" w:color="auto" w:fill="1F1F1F"/>
+        <w:spacing w:line="285" w:lineRule="atLeast"/>
+        <w:rPr>
+          <w:rFonts w:ascii="Consolas" w:hAnsi="Consolas"/>
+          <w:color w:val="CCCCCC"/>
+          <w:sz w:val="21"/>
+          <w:szCs w:val="21"/>
+        </w:rPr>
+      </w:pPr>
+      <w:r>
+        <w:rPr>
+          <w:rFonts w:ascii="Consolas" w:hAnsi="Consolas"/>
+          <w:color w:val="6A9955"/>
+          <w:sz w:val="21"/>
+          <w:szCs w:val="21"/>
+        </w:rPr>
+        <w:t xml:space="preserve">### Factores primo más grande y sus apariciones </w:t>
+      </w:r>
+    </w:p>
+    <w:p>
+      <w:pPr>
+        <w:shd w:val="clear" w:color="auto" w:fill="1F1F1F"/>
+        <w:spacing w:line="285" w:lineRule="atLeast"/>
+        <w:rPr>
+          <w:rFonts w:ascii="Consolas" w:hAnsi="Consolas"/>
+          <w:color w:val="CCCCCC"/>
+          <w:sz w:val="21"/>
+          <w:szCs w:val="21"/>
+          <w:lang w:val="en-US"/>
+        </w:rPr>
+      </w:pPr>
+      <w:r>
+        <w:rPr>
+          <w:rFonts w:ascii="Consolas" w:hAnsi="Consolas"/>
+          <w:color w:val="569CD6"/>
+          <w:sz w:val="21"/>
+          <w:szCs w:val="21"/>
+          <w:lang w:val="en-US"/>
+        </w:rPr>
+        <w:t>def</w:t>
+      </w:r>
+      <w:r>
+        <w:rPr>
+          <w:rFonts w:ascii="Consolas" w:hAnsi="Consolas"/>
+          <w:color w:val="CCCCCC"/>
+          <w:sz w:val="21"/>
+          <w:szCs w:val="21"/>
+          <w:lang w:val="en-US"/>
+        </w:rPr>
+        <w:t xml:space="preserve"> </w:t>
+      </w:r>
+      <w:proofErr w:type="spellStart"/>
+      <w:r>
+        <w:rPr>
+          <w:rFonts w:ascii="Consolas" w:hAnsi="Consolas"/>
+          <w:color w:val="DCDCAA"/>
+          <w:sz w:val="21"/>
+          <w:szCs w:val="21"/>
+          <w:lang w:val="en-US"/>
+        </w:rPr>
+        <w:t>bigFactor</w:t>
+      </w:r>
+      <w:proofErr w:type="spellEnd"/>
+      <w:r>
+        <w:rPr>
+          <w:rFonts w:ascii="Consolas" w:hAnsi="Consolas"/>
+          <w:color w:val="CCCCCC"/>
+          <w:sz w:val="21"/>
+          <w:szCs w:val="21"/>
+          <w:lang w:val="en-US"/>
+        </w:rPr>
+        <w:t>(</w:t>
+      </w:r>
+      <w:r>
+        <w:rPr>
+          <w:rFonts w:ascii="Consolas" w:hAnsi="Consolas"/>
+          <w:color w:val="9CDCFE"/>
+          <w:sz w:val="21"/>
+          <w:szCs w:val="21"/>
+          <w:lang w:val="en-US"/>
+        </w:rPr>
+        <w:t>n</w:t>
+      </w:r>
+      <w:r>
+        <w:rPr>
+          <w:rFonts w:ascii="Consolas" w:hAnsi="Consolas"/>
+          <w:color w:val="CCCCCC"/>
+          <w:sz w:val="21"/>
+          <w:szCs w:val="21"/>
+          <w:lang w:val="en-US"/>
+        </w:rPr>
+        <w:t>):</w:t>
+      </w:r>
+    </w:p>
+    <w:p>
+      <w:pPr>
+        <w:shd w:val="clear" w:color="auto" w:fill="1F1F1F"/>
+        <w:spacing w:line="285" w:lineRule="atLeast"/>
+        <w:rPr>
+          <w:rFonts w:ascii="Consolas" w:hAnsi="Consolas"/>
+          <w:color w:val="CCCCCC"/>
+          <w:sz w:val="21"/>
+          <w:szCs w:val="21"/>
+          <w:lang w:val="en-US"/>
+        </w:rPr>
+      </w:pPr>
+    </w:p>
+    <w:p>
+      <w:pPr>
+        <w:shd w:val="clear" w:color="auto" w:fill="1F1F1F"/>
+        <w:spacing w:line="285" w:lineRule="atLeast"/>
+        <w:rPr>
+          <w:rFonts w:ascii="Consolas" w:hAnsi="Consolas"/>
+          <w:color w:val="CCCCCC"/>
+          <w:sz w:val="21"/>
+          <w:szCs w:val="21"/>
+          <w:lang w:val="en-US"/>
+        </w:rPr>
+      </w:pPr>
+      <w:r>
+        <w:rPr>
+          <w:rFonts w:ascii="Consolas" w:hAnsi="Consolas"/>
+          <w:color w:val="CCCCCC"/>
+          <w:sz w:val="21"/>
+          <w:szCs w:val="21"/>
+          <w:lang w:val="en-US"/>
+        </w:rPr>
+        <w:t xml:space="preserve">    </w:t>
+      </w:r>
+      <w:proofErr w:type="spellStart"/>
+      <w:r>
+        <w:rPr>
+          <w:rFonts w:ascii="Consolas" w:hAnsi="Consolas"/>
+          <w:color w:val="9CDCFE"/>
+          <w:sz w:val="21"/>
+          <w:szCs w:val="21"/>
+          <w:lang w:val="en-US"/>
+        </w:rPr>
+        <w:t>l_factors</w:t>
+      </w:r>
+      <w:proofErr w:type="spellEnd"/>
+      <w:r>
+        <w:rPr>
+          <w:rFonts w:ascii="Consolas" w:hAnsi="Consolas"/>
+          <w:color w:val="CCCCCC"/>
+          <w:sz w:val="21"/>
+          <w:szCs w:val="21"/>
+          <w:lang w:val="en-US"/>
+        </w:rPr>
+        <w:t xml:space="preserve"> </w:t>
+      </w:r>
+      <w:r>
+        <w:rPr>
+          <w:rFonts w:ascii="Consolas" w:hAnsi="Consolas"/>
+          <w:color w:val="D4D4D4"/>
+          <w:sz w:val="21"/>
+          <w:szCs w:val="21"/>
+          <w:lang w:val="en-US"/>
+        </w:rPr>
+        <w:t>=</w:t>
+      </w:r>
+      <w:r>
+        <w:rPr>
+          <w:rFonts w:ascii="Consolas" w:hAnsi="Consolas"/>
+          <w:color w:val="CCCCCC"/>
+          <w:sz w:val="21"/>
+          <w:szCs w:val="21"/>
+          <w:lang w:val="en-US"/>
+        </w:rPr>
+        <w:t xml:space="preserve"> []</w:t>
+      </w:r>
+    </w:p>
+    <w:p>
+      <w:pPr>
+        <w:shd w:val="clear" w:color="auto" w:fill="1F1F1F"/>
+        <w:spacing w:line="285" w:lineRule="atLeast"/>
+        <w:rPr>
+          <w:rFonts w:ascii="Consolas" w:hAnsi="Consolas"/>
+          <w:color w:val="CCCCCC"/>
+          <w:sz w:val="21"/>
+          <w:szCs w:val="21"/>
+          <w:lang w:val="en-US"/>
+        </w:rPr>
+      </w:pPr>
+      <w:r>
+        <w:rPr>
+          <w:rFonts w:ascii="Consolas" w:hAnsi="Consolas"/>
+          <w:color w:val="CCCCCC"/>
+          <w:sz w:val="21"/>
+          <w:szCs w:val="21"/>
+          <w:lang w:val="en-US"/>
+        </w:rPr>
+        <w:t xml:space="preserve">    </w:t>
+      </w:r>
+      <w:proofErr w:type="spellStart"/>
+      <w:r>
+        <w:rPr>
+          <w:rFonts w:ascii="Consolas" w:hAnsi="Consolas"/>
+          <w:color w:val="9CDCFE"/>
+          <w:sz w:val="21"/>
+          <w:szCs w:val="21"/>
+          <w:lang w:val="en-US"/>
+        </w:rPr>
+        <w:t>i</w:t>
+      </w:r>
+      <w:proofErr w:type="spellEnd"/>
+      <w:r>
+        <w:rPr>
+          <w:rFonts w:ascii="Consolas" w:hAnsi="Consolas"/>
+          <w:color w:val="CCCCCC"/>
+          <w:sz w:val="21"/>
+          <w:szCs w:val="21"/>
+          <w:lang w:val="en-US"/>
+        </w:rPr>
+        <w:t xml:space="preserve"> </w:t>
+      </w:r>
+      <w:r>
+        <w:rPr>
+          <w:rFonts w:ascii="Consolas" w:hAnsi="Consolas"/>
+          <w:color w:val="D4D4D4"/>
+          <w:sz w:val="21"/>
+          <w:szCs w:val="21"/>
+          <w:lang w:val="en-US"/>
+        </w:rPr>
+        <w:t>=</w:t>
+      </w:r>
+      <w:r>
+        <w:rPr>
+          <w:rFonts w:ascii="Consolas" w:hAnsi="Consolas"/>
+          <w:color w:val="CCCCCC"/>
+          <w:sz w:val="21"/>
+          <w:szCs w:val="21"/>
+          <w:lang w:val="en-US"/>
+        </w:rPr>
+        <w:t xml:space="preserve"> </w:t>
+      </w:r>
+      <w:r>
+        <w:rPr>
+          <w:rFonts w:ascii="Consolas" w:hAnsi="Consolas"/>
+          <w:color w:val="B5CEA8"/>
+          <w:sz w:val="21"/>
+          <w:szCs w:val="21"/>
+          <w:lang w:val="en-US"/>
+        </w:rPr>
+        <w:t>1</w:t>
+      </w:r>
+    </w:p>
+    <w:p>
+      <w:pPr>
+        <w:shd w:val="clear" w:color="auto" w:fill="1F1F1F"/>
+        <w:spacing w:line="285" w:lineRule="atLeast"/>
+        <w:rPr>
+          <w:rFonts w:ascii="Consolas" w:hAnsi="Consolas"/>
+          <w:color w:val="CCCCCC"/>
+          <w:sz w:val="21"/>
+          <w:szCs w:val="21"/>
+          <w:lang w:val="en-US"/>
+        </w:rPr>
+      </w:pPr>
+      <w:r>
+        <w:rPr>
+          <w:rFonts w:ascii="Consolas" w:hAnsi="Consolas"/>
+          <w:color w:val="CCCCCC"/>
+          <w:sz w:val="21"/>
+          <w:szCs w:val="21"/>
+          <w:lang w:val="en-US"/>
+        </w:rPr>
+        <w:t xml:space="preserve">    </w:t>
+      </w:r>
+      <w:r>
+        <w:rPr>
+          <w:rFonts w:ascii="Consolas" w:hAnsi="Consolas"/>
+          <w:color w:val="C586C0"/>
+          <w:sz w:val="21"/>
+          <w:szCs w:val="21"/>
+          <w:lang w:val="en-US"/>
+        </w:rPr>
+        <w:t>while</w:t>
+      </w:r>
+      <w:r>
+        <w:rPr>
+          <w:rFonts w:ascii="Consolas" w:hAnsi="Consolas"/>
+          <w:color w:val="CCCCCC"/>
+          <w:sz w:val="21"/>
+          <w:szCs w:val="21"/>
+          <w:lang w:val="en-US"/>
+        </w:rPr>
+        <w:t xml:space="preserve"> </w:t>
+      </w:r>
+      <w:proofErr w:type="spellStart"/>
+      <w:r>
+        <w:rPr>
+          <w:rFonts w:ascii="Consolas" w:hAnsi="Consolas"/>
+          <w:color w:val="9CDCFE"/>
+          <w:sz w:val="21"/>
+          <w:szCs w:val="21"/>
+          <w:lang w:val="en-US"/>
+        </w:rPr>
+        <w:t>i</w:t>
+      </w:r>
+      <w:proofErr w:type="spellEnd"/>
+      <w:r>
+        <w:rPr>
+          <w:rFonts w:ascii="Consolas" w:hAnsi="Consolas"/>
+          <w:color w:val="D4D4D4"/>
+          <w:sz w:val="21"/>
+          <w:szCs w:val="21"/>
+          <w:lang w:val="en-US"/>
+        </w:rPr>
+        <w:t>*</w:t>
+      </w:r>
+      <w:proofErr w:type="spellStart"/>
+      <w:r>
+        <w:rPr>
+          <w:rFonts w:ascii="Consolas" w:hAnsi="Consolas"/>
+          <w:color w:val="9CDCFE"/>
+          <w:sz w:val="21"/>
+          <w:szCs w:val="21"/>
+          <w:lang w:val="en-US"/>
+        </w:rPr>
+        <w:t>i</w:t>
+      </w:r>
+      <w:proofErr w:type="spellEnd"/>
+      <w:r>
+        <w:rPr>
+          <w:rFonts w:ascii="Consolas" w:hAnsi="Consolas"/>
+          <w:color w:val="CCCCCC"/>
+          <w:sz w:val="21"/>
+          <w:szCs w:val="21"/>
+          <w:lang w:val="en-US"/>
+        </w:rPr>
+        <w:t xml:space="preserve"> </w:t>
+      </w:r>
+      <w:r>
+        <w:rPr>
+          <w:rFonts w:ascii="Consolas" w:hAnsi="Consolas"/>
+          <w:color w:val="D4D4D4"/>
+          <w:sz w:val="21"/>
+          <w:szCs w:val="21"/>
+          <w:lang w:val="en-US"/>
+        </w:rPr>
+        <w:t>&lt;=</w:t>
+      </w:r>
+      <w:r>
+        <w:rPr>
+          <w:rFonts w:ascii="Consolas" w:hAnsi="Consolas"/>
+          <w:color w:val="CCCCCC"/>
+          <w:sz w:val="21"/>
+          <w:szCs w:val="21"/>
+          <w:lang w:val="en-US"/>
+        </w:rPr>
+        <w:t xml:space="preserve"> </w:t>
+      </w:r>
+      <w:r>
+        <w:rPr>
+          <w:rFonts w:ascii="Consolas" w:hAnsi="Consolas"/>
+          <w:color w:val="9CDCFE"/>
+          <w:sz w:val="21"/>
+          <w:szCs w:val="21"/>
+          <w:lang w:val="en-US"/>
+        </w:rPr>
+        <w:t>n</w:t>
+      </w:r>
+      <w:r>
+        <w:rPr>
+          <w:rFonts w:ascii="Consolas" w:hAnsi="Consolas"/>
+          <w:color w:val="CCCCCC"/>
+          <w:sz w:val="21"/>
+          <w:szCs w:val="21"/>
+          <w:lang w:val="en-US"/>
+        </w:rPr>
+        <w:t xml:space="preserve">: </w:t>
+      </w:r>
+    </w:p>
+    <w:p>
+      <w:pPr>
+        <w:shd w:val="clear" w:color="auto" w:fill="1F1F1F"/>
+        <w:spacing w:line="285" w:lineRule="atLeast"/>
+        <w:rPr>
+          <w:rFonts w:ascii="Consolas" w:hAnsi="Consolas"/>
+          <w:color w:val="CCCCCC"/>
+          <w:sz w:val="21"/>
+          <w:szCs w:val="21"/>
+          <w:lang w:val="en-US"/>
+        </w:rPr>
+      </w:pPr>
+      <w:r>
+        <w:rPr>
+          <w:rFonts w:ascii="Consolas" w:hAnsi="Consolas"/>
+          <w:color w:val="CCCCCC"/>
+          <w:sz w:val="21"/>
+          <w:szCs w:val="21"/>
+          <w:lang w:val="en-US"/>
+        </w:rPr>
+        <w:t xml:space="preserve">        </w:t>
+      </w:r>
+      <w:proofErr w:type="spellStart"/>
+      <w:r>
+        <w:rPr>
+          <w:rFonts w:ascii="Consolas" w:hAnsi="Consolas"/>
+          <w:color w:val="9CDCFE"/>
+          <w:sz w:val="21"/>
+          <w:szCs w:val="21"/>
+          <w:lang w:val="en-US"/>
+        </w:rPr>
+        <w:t>i</w:t>
+      </w:r>
+      <w:proofErr w:type="spellEnd"/>
+      <w:r>
+        <w:rPr>
+          <w:rFonts w:ascii="Consolas" w:hAnsi="Consolas"/>
+          <w:color w:val="CCCCCC"/>
+          <w:sz w:val="21"/>
+          <w:szCs w:val="21"/>
+          <w:lang w:val="en-US"/>
+        </w:rPr>
+        <w:t xml:space="preserve"> </w:t>
+      </w:r>
+      <w:r>
+        <w:rPr>
+          <w:rFonts w:ascii="Consolas" w:hAnsi="Consolas"/>
+          <w:color w:val="D4D4D4"/>
+          <w:sz w:val="21"/>
+          <w:szCs w:val="21"/>
+          <w:lang w:val="en-US"/>
+        </w:rPr>
+        <w:t>+=</w:t>
+      </w:r>
+      <w:r>
+        <w:rPr>
+          <w:rFonts w:ascii="Consolas" w:hAnsi="Consolas"/>
+          <w:color w:val="CCCCCC"/>
+          <w:sz w:val="21"/>
+          <w:szCs w:val="21"/>
+          <w:lang w:val="en-US"/>
+        </w:rPr>
+        <w:t xml:space="preserve"> </w:t>
+      </w:r>
+      <w:r>
+        <w:rPr>
+          <w:rFonts w:ascii="Consolas" w:hAnsi="Consolas"/>
+          <w:color w:val="B5CEA8"/>
+          <w:sz w:val="21"/>
+          <w:szCs w:val="21"/>
+          <w:lang w:val="en-US"/>
+        </w:rPr>
+        <w:t>1</w:t>
+      </w:r>
+    </w:p>
+    <w:p>
+      <w:pPr>
+        <w:shd w:val="clear" w:color="auto" w:fill="1F1F1F"/>
+        <w:spacing w:line="285" w:lineRule="atLeast"/>
+        <w:rPr>
+          <w:rFonts w:ascii="Consolas" w:hAnsi="Consolas"/>
+          <w:color w:val="CCCCCC"/>
+          <w:sz w:val="21"/>
+          <w:szCs w:val="21"/>
+          <w:lang w:val="en-US"/>
+        </w:rPr>
+      </w:pPr>
+      <w:r>
+        <w:rPr>
+          <w:rFonts w:ascii="Consolas" w:hAnsi="Consolas"/>
+          <w:color w:val="CCCCCC"/>
+          <w:sz w:val="21"/>
+          <w:szCs w:val="21"/>
+          <w:lang w:val="en-US"/>
+        </w:rPr>
+        <w:t xml:space="preserve">        </w:t>
+      </w:r>
+      <w:r>
+        <w:rPr>
+          <w:rFonts w:ascii="Consolas" w:hAnsi="Consolas"/>
+          <w:color w:val="9CDCFE"/>
+          <w:sz w:val="21"/>
+          <w:szCs w:val="21"/>
+          <w:lang w:val="en-US"/>
+        </w:rPr>
+        <w:t>count</w:t>
+      </w:r>
+      <w:r>
+        <w:rPr>
+          <w:rFonts w:ascii="Consolas" w:hAnsi="Consolas"/>
+          <w:color w:val="CCCCCC"/>
+          <w:sz w:val="21"/>
+          <w:szCs w:val="21"/>
+          <w:lang w:val="en-US"/>
+        </w:rPr>
+        <w:t xml:space="preserve"> </w:t>
+      </w:r>
+      <w:r>
+        <w:rPr>
+          <w:rFonts w:ascii="Consolas" w:hAnsi="Consolas"/>
+          <w:color w:val="D4D4D4"/>
+          <w:sz w:val="21"/>
+          <w:szCs w:val="21"/>
+          <w:lang w:val="en-US"/>
+        </w:rPr>
+        <w:t>=</w:t>
+      </w:r>
+      <w:r>
+        <w:rPr>
+          <w:rFonts w:ascii="Consolas" w:hAnsi="Consolas"/>
+          <w:color w:val="CCCCCC"/>
+          <w:sz w:val="21"/>
+          <w:szCs w:val="21"/>
+          <w:lang w:val="en-US"/>
+        </w:rPr>
+        <w:t xml:space="preserve"> </w:t>
+      </w:r>
+      <w:r>
+        <w:rPr>
+          <w:rFonts w:ascii="Consolas" w:hAnsi="Consolas"/>
+          <w:color w:val="B5CEA8"/>
+          <w:sz w:val="21"/>
+          <w:szCs w:val="21"/>
+          <w:lang w:val="en-US"/>
+        </w:rPr>
+        <w:t>0</w:t>
+      </w:r>
+    </w:p>
+    <w:p>
+      <w:pPr>
+        <w:shd w:val="clear" w:color="auto" w:fill="1F1F1F"/>
+        <w:spacing w:line="285" w:lineRule="atLeast"/>
+        <w:rPr>
+          <w:rFonts w:ascii="Consolas" w:hAnsi="Consolas"/>
+          <w:color w:val="CCCCCC"/>
+          <w:sz w:val="21"/>
+          <w:szCs w:val="21"/>
+          <w:lang w:val="en-US"/>
+        </w:rPr>
+      </w:pPr>
+      <w:r>
+        <w:rPr>
+          <w:rFonts w:ascii="Consolas" w:hAnsi="Consolas"/>
+          <w:color w:val="CCCCCC"/>
+          <w:sz w:val="21"/>
+          <w:szCs w:val="21"/>
+          <w:lang w:val="en-US"/>
+        </w:rPr>
+        <w:t xml:space="preserve">        </w:t>
+      </w:r>
+      <w:proofErr w:type="gramStart"/>
+      <w:r>
+        <w:rPr>
+          <w:rFonts w:ascii="Consolas" w:hAnsi="Consolas"/>
+          <w:color w:val="C586C0"/>
+          <w:sz w:val="21"/>
+          <w:szCs w:val="21"/>
+          <w:lang w:val="en-US"/>
+        </w:rPr>
+        <w:t>while</w:t>
+      </w:r>
+      <w:r>
+        <w:rPr>
+          <w:rFonts w:ascii="Consolas" w:hAnsi="Consolas"/>
+          <w:color w:val="CCCCCC"/>
+          <w:sz w:val="21"/>
+          <w:szCs w:val="21"/>
+          <w:lang w:val="en-US"/>
+        </w:rPr>
+        <w:t>(</w:t>
+      </w:r>
+      <w:proofErr w:type="gramEnd"/>
+      <w:r>
+        <w:rPr>
+          <w:rFonts w:ascii="Consolas" w:hAnsi="Consolas"/>
+          <w:color w:val="9CDCFE"/>
+          <w:sz w:val="21"/>
+          <w:szCs w:val="21"/>
+          <w:lang w:val="en-US"/>
+        </w:rPr>
+        <w:t>n</w:t>
+      </w:r>
+      <w:r>
+        <w:rPr>
+          <w:rFonts w:ascii="Consolas" w:hAnsi="Consolas"/>
+          <w:color w:val="CCCCCC"/>
+          <w:sz w:val="21"/>
+          <w:szCs w:val="21"/>
+          <w:lang w:val="en-US"/>
+        </w:rPr>
+        <w:t xml:space="preserve"> </w:t>
+      </w:r>
+      <w:r>
+        <w:rPr>
+          <w:rFonts w:ascii="Consolas" w:hAnsi="Consolas"/>
+          <w:color w:val="D4D4D4"/>
+          <w:sz w:val="21"/>
+          <w:szCs w:val="21"/>
+          <w:lang w:val="en-US"/>
+        </w:rPr>
+        <w:t>%</w:t>
+      </w:r>
+      <w:r>
+        <w:rPr>
+          <w:rFonts w:ascii="Consolas" w:hAnsi="Consolas"/>
+          <w:color w:val="CCCCCC"/>
+          <w:sz w:val="21"/>
+          <w:szCs w:val="21"/>
+          <w:lang w:val="en-US"/>
+        </w:rPr>
+        <w:t xml:space="preserve"> </w:t>
+      </w:r>
+      <w:proofErr w:type="spellStart"/>
+      <w:r>
+        <w:rPr>
+          <w:rFonts w:ascii="Consolas" w:hAnsi="Consolas"/>
+          <w:color w:val="9CDCFE"/>
+          <w:sz w:val="21"/>
+          <w:szCs w:val="21"/>
+          <w:lang w:val="en-US"/>
+        </w:rPr>
+        <w:t>i</w:t>
+      </w:r>
+      <w:proofErr w:type="spellEnd"/>
+      <w:r>
+        <w:rPr>
+          <w:rFonts w:ascii="Consolas" w:hAnsi="Consolas"/>
+          <w:color w:val="CCCCCC"/>
+          <w:sz w:val="21"/>
+          <w:szCs w:val="21"/>
+          <w:lang w:val="en-US"/>
+        </w:rPr>
+        <w:t xml:space="preserve"> </w:t>
+      </w:r>
+      <w:r>
+        <w:rPr>
+          <w:rFonts w:ascii="Consolas" w:hAnsi="Consolas"/>
+          <w:color w:val="D4D4D4"/>
+          <w:sz w:val="21"/>
+          <w:szCs w:val="21"/>
+          <w:lang w:val="en-US"/>
+        </w:rPr>
+        <w:t>==</w:t>
+      </w:r>
+      <w:r>
+        <w:rPr>
+          <w:rFonts w:ascii="Consolas" w:hAnsi="Consolas"/>
+          <w:color w:val="CCCCCC"/>
+          <w:sz w:val="21"/>
+          <w:szCs w:val="21"/>
+          <w:lang w:val="en-US"/>
+        </w:rPr>
+        <w:t xml:space="preserve"> </w:t>
+      </w:r>
+      <w:r>
+        <w:rPr>
+          <w:rFonts w:ascii="Consolas" w:hAnsi="Consolas"/>
+          <w:color w:val="B5CEA8"/>
+          <w:sz w:val="21"/>
+          <w:szCs w:val="21"/>
+          <w:lang w:val="en-US"/>
+        </w:rPr>
+        <w:t>0</w:t>
+      </w:r>
+      <w:r>
+        <w:rPr>
+          <w:rFonts w:ascii="Consolas" w:hAnsi="Consolas"/>
+          <w:color w:val="CCCCCC"/>
+          <w:sz w:val="21"/>
+          <w:szCs w:val="21"/>
+          <w:lang w:val="en-US"/>
+        </w:rPr>
+        <w:t>):</w:t>
+      </w:r>
+    </w:p>
+    <w:p>
+      <w:pPr>
+        <w:shd w:val="clear" w:color="auto" w:fill="1F1F1F"/>
+        <w:spacing w:line="285" w:lineRule="atLeast"/>
+        <w:rPr>
+          <w:rFonts w:ascii="Consolas" w:hAnsi="Consolas"/>
+          <w:color w:val="CCCCCC"/>
+          <w:sz w:val="21"/>
+          <w:szCs w:val="21"/>
+          <w:lang w:val="en-US"/>
+        </w:rPr>
+      </w:pPr>
+      <w:r>
+        <w:rPr>
+          <w:rFonts w:ascii="Consolas" w:hAnsi="Consolas"/>
+          <w:color w:val="CCCCCC"/>
+          <w:sz w:val="21"/>
+          <w:szCs w:val="21"/>
+          <w:lang w:val="en-US"/>
+        </w:rPr>
+        <w:t xml:space="preserve">            </w:t>
+      </w:r>
+      <w:r>
+        <w:rPr>
+          <w:rFonts w:ascii="Consolas" w:hAnsi="Consolas"/>
+          <w:color w:val="9CDCFE"/>
+          <w:sz w:val="21"/>
+          <w:szCs w:val="21"/>
+          <w:lang w:val="en-US"/>
+        </w:rPr>
+        <w:t>count</w:t>
+      </w:r>
+      <w:r>
+        <w:rPr>
+          <w:rFonts w:ascii="Consolas" w:hAnsi="Consolas"/>
+          <w:color w:val="CCCCCC"/>
+          <w:sz w:val="21"/>
+          <w:szCs w:val="21"/>
+          <w:lang w:val="en-US"/>
+        </w:rPr>
+        <w:t xml:space="preserve"> </w:t>
+      </w:r>
+      <w:r>
+        <w:rPr>
+          <w:rFonts w:ascii="Consolas" w:hAnsi="Consolas"/>
+          <w:color w:val="D4D4D4"/>
+          <w:sz w:val="21"/>
+          <w:szCs w:val="21"/>
+          <w:lang w:val="en-US"/>
+        </w:rPr>
+        <w:t>+=</w:t>
+      </w:r>
+      <w:r>
+        <w:rPr>
+          <w:rFonts w:ascii="Consolas" w:hAnsi="Consolas"/>
+          <w:color w:val="CCCCCC"/>
+          <w:sz w:val="21"/>
+          <w:szCs w:val="21"/>
+          <w:lang w:val="en-US"/>
+        </w:rPr>
+        <w:t xml:space="preserve"> </w:t>
+      </w:r>
+      <w:r>
+        <w:rPr>
+          <w:rFonts w:ascii="Consolas" w:hAnsi="Consolas"/>
+          <w:color w:val="B5CEA8"/>
+          <w:sz w:val="21"/>
+          <w:szCs w:val="21"/>
+          <w:lang w:val="en-US"/>
+        </w:rPr>
+        <w:t>1</w:t>
+      </w:r>
+    </w:p>
+    <w:p>
+      <w:pPr>
+        <w:shd w:val="clear" w:color="auto" w:fill="1F1F1F"/>
+        <w:spacing w:line="285" w:lineRule="atLeast"/>
+        <w:rPr>
+          <w:rFonts w:ascii="Consolas" w:hAnsi="Consolas"/>
+          <w:color w:val="CCCCCC"/>
+          <w:sz w:val="21"/>
+          <w:szCs w:val="21"/>
+          <w:lang w:val="en-US"/>
+        </w:rPr>
+      </w:pPr>
+      <w:r>
+        <w:rPr>
+          <w:rFonts w:ascii="Consolas" w:hAnsi="Consolas"/>
+          <w:color w:val="CCCCCC"/>
+          <w:sz w:val="21"/>
+          <w:szCs w:val="21"/>
+          <w:lang w:val="en-US"/>
+        </w:rPr>
+        <w:t xml:space="preserve">            </w:t>
+      </w:r>
+      <w:r>
+        <w:rPr>
+          <w:rFonts w:ascii="Consolas" w:hAnsi="Consolas"/>
+          <w:color w:val="9CDCFE"/>
+          <w:sz w:val="21"/>
+          <w:szCs w:val="21"/>
+          <w:lang w:val="en-US"/>
+        </w:rPr>
+        <w:t>n</w:t>
+      </w:r>
+      <w:r>
+        <w:rPr>
+          <w:rFonts w:ascii="Consolas" w:hAnsi="Consolas"/>
+          <w:color w:val="CCCCCC"/>
+          <w:sz w:val="21"/>
+          <w:szCs w:val="21"/>
+          <w:lang w:val="en-US"/>
+        </w:rPr>
+        <w:t xml:space="preserve"> </w:t>
+      </w:r>
+      <w:r>
+        <w:rPr>
+          <w:rFonts w:ascii="Consolas" w:hAnsi="Consolas"/>
+          <w:color w:val="D4D4D4"/>
+          <w:sz w:val="21"/>
+          <w:szCs w:val="21"/>
+          <w:lang w:val="en-US"/>
+        </w:rPr>
+        <w:t>/=</w:t>
+      </w:r>
+      <w:r>
+        <w:rPr>
+          <w:rFonts w:ascii="Consolas" w:hAnsi="Consolas"/>
+          <w:color w:val="CCCCCC"/>
+          <w:sz w:val="21"/>
+          <w:szCs w:val="21"/>
+          <w:lang w:val="en-US"/>
+        </w:rPr>
+        <w:t xml:space="preserve"> </w:t>
+      </w:r>
+      <w:proofErr w:type="spellStart"/>
+      <w:r>
+        <w:rPr>
+          <w:rFonts w:ascii="Consolas" w:hAnsi="Consolas"/>
+          <w:color w:val="9CDCFE"/>
+          <w:sz w:val="21"/>
+          <w:szCs w:val="21"/>
+          <w:lang w:val="en-US"/>
+        </w:rPr>
+        <w:t>i</w:t>
+      </w:r>
+      <w:proofErr w:type="spellEnd"/>
+    </w:p>
+    <w:p>
+      <w:pPr>
+        <w:shd w:val="clear" w:color="auto" w:fill="1F1F1F"/>
+        <w:spacing w:line="285" w:lineRule="atLeast"/>
+        <w:rPr>
+          <w:rFonts w:ascii="Consolas" w:hAnsi="Consolas"/>
+          <w:color w:val="CCCCCC"/>
+          <w:sz w:val="21"/>
+          <w:szCs w:val="21"/>
+          <w:lang w:val="en-US"/>
+        </w:rPr>
+      </w:pPr>
+      <w:r>
+        <w:rPr>
+          <w:rFonts w:ascii="Consolas" w:hAnsi="Consolas"/>
+          <w:color w:val="CCCCCC"/>
+          <w:sz w:val="21"/>
+          <w:szCs w:val="21"/>
+          <w:lang w:val="en-US"/>
+        </w:rPr>
+        <w:t xml:space="preserve">        </w:t>
+      </w:r>
+      <w:proofErr w:type="gramStart"/>
+      <w:r>
+        <w:rPr>
+          <w:rFonts w:ascii="Consolas" w:hAnsi="Consolas"/>
+          <w:color w:val="C586C0"/>
+          <w:sz w:val="21"/>
+          <w:szCs w:val="21"/>
+          <w:lang w:val="en-US"/>
+        </w:rPr>
+        <w:t>if</w:t>
+      </w:r>
+      <w:r>
+        <w:rPr>
+          <w:rFonts w:ascii="Consolas" w:hAnsi="Consolas"/>
+          <w:color w:val="CCCCCC"/>
+          <w:sz w:val="21"/>
+          <w:szCs w:val="21"/>
+          <w:lang w:val="en-US"/>
+        </w:rPr>
+        <w:t>(</w:t>
+      </w:r>
+      <w:proofErr w:type="gramEnd"/>
+      <w:r>
+        <w:rPr>
+          <w:rFonts w:ascii="Consolas" w:hAnsi="Consolas"/>
+          <w:color w:val="9CDCFE"/>
+          <w:sz w:val="21"/>
+          <w:szCs w:val="21"/>
+          <w:lang w:val="en-US"/>
+        </w:rPr>
+        <w:t>count</w:t>
+      </w:r>
+      <w:r>
+        <w:rPr>
+          <w:rFonts w:ascii="Consolas" w:hAnsi="Consolas"/>
+          <w:color w:val="CCCCCC"/>
+          <w:sz w:val="21"/>
+          <w:szCs w:val="21"/>
+          <w:lang w:val="en-US"/>
+        </w:rPr>
+        <w:t xml:space="preserve"> </w:t>
+      </w:r>
+      <w:r>
+        <w:rPr>
+          <w:rFonts w:ascii="Consolas" w:hAnsi="Consolas"/>
+          <w:color w:val="D4D4D4"/>
+          <w:sz w:val="21"/>
+          <w:szCs w:val="21"/>
+          <w:lang w:val="en-US"/>
+        </w:rPr>
+        <w:t>&gt;</w:t>
+      </w:r>
+      <w:r>
+        <w:rPr>
+          <w:rFonts w:ascii="Consolas" w:hAnsi="Consolas"/>
+          <w:color w:val="CCCCCC"/>
+          <w:sz w:val="21"/>
+          <w:szCs w:val="21"/>
+          <w:lang w:val="en-US"/>
+        </w:rPr>
+        <w:t xml:space="preserve"> </w:t>
+      </w:r>
+      <w:r>
+        <w:rPr>
+          <w:rFonts w:ascii="Consolas" w:hAnsi="Consolas"/>
+          <w:color w:val="B5CEA8"/>
+          <w:sz w:val="21"/>
+          <w:szCs w:val="21"/>
+          <w:lang w:val="en-US"/>
+        </w:rPr>
+        <w:t>0</w:t>
+      </w:r>
+      <w:r>
+        <w:rPr>
+          <w:rFonts w:ascii="Consolas" w:hAnsi="Consolas"/>
+          <w:color w:val="CCCCCC"/>
+          <w:sz w:val="21"/>
+          <w:szCs w:val="21"/>
+          <w:lang w:val="en-US"/>
+        </w:rPr>
+        <w:t>):</w:t>
+      </w:r>
+    </w:p>
+    <w:p>
+      <w:pPr>
+        <w:shd w:val="clear" w:color="auto" w:fill="1F1F1F"/>
+        <w:spacing w:line="285" w:lineRule="atLeast"/>
+        <w:rPr>
+          <w:rFonts w:ascii="Consolas" w:hAnsi="Consolas"/>
+          <w:color w:val="CCCCCC"/>
+          <w:sz w:val="21"/>
+          <w:szCs w:val="21"/>
+          <w:lang w:val="en-US"/>
+        </w:rPr>
+      </w:pPr>
+      <w:r>
+        <w:rPr>
+          <w:rFonts w:ascii="Consolas" w:hAnsi="Consolas"/>
+          <w:color w:val="CCCCCC"/>
+          <w:sz w:val="21"/>
+          <w:szCs w:val="21"/>
+          <w:lang w:val="en-US"/>
+        </w:rPr>
+        <w:t xml:space="preserve">            </w:t>
+      </w:r>
+      <w:proofErr w:type="spellStart"/>
+      <w:r>
+        <w:rPr>
+          <w:rFonts w:ascii="Consolas" w:hAnsi="Consolas"/>
+          <w:color w:val="9CDCFE"/>
+          <w:sz w:val="21"/>
+          <w:szCs w:val="21"/>
+          <w:lang w:val="en-US"/>
+        </w:rPr>
+        <w:t>l_</w:t>
+      </w:r>
+      <w:proofErr w:type="gramStart"/>
+      <w:r>
+        <w:rPr>
+          <w:rFonts w:ascii="Consolas" w:hAnsi="Consolas"/>
+          <w:color w:val="9CDCFE"/>
+          <w:sz w:val="21"/>
+          <w:szCs w:val="21"/>
+          <w:lang w:val="en-US"/>
+        </w:rPr>
+        <w:t>factors</w:t>
+      </w:r>
+      <w:r>
+        <w:rPr>
+          <w:rFonts w:ascii="Consolas" w:hAnsi="Consolas"/>
+          <w:color w:val="CCCCCC"/>
+          <w:sz w:val="21"/>
+          <w:szCs w:val="21"/>
+          <w:lang w:val="en-US"/>
+        </w:rPr>
+        <w:t>.</w:t>
+      </w:r>
+      <w:r>
+        <w:rPr>
+          <w:rFonts w:ascii="Consolas" w:hAnsi="Consolas"/>
+          <w:color w:val="DCDCAA"/>
+          <w:sz w:val="21"/>
+          <w:szCs w:val="21"/>
+          <w:lang w:val="en-US"/>
+        </w:rPr>
+        <w:t>append</w:t>
+      </w:r>
+      <w:proofErr w:type="spellEnd"/>
+      <w:proofErr w:type="gramEnd"/>
+      <w:r>
+        <w:rPr>
+          <w:rFonts w:ascii="Consolas" w:hAnsi="Consolas"/>
+          <w:color w:val="CCCCCC"/>
+          <w:sz w:val="21"/>
+          <w:szCs w:val="21"/>
+          <w:lang w:val="en-US"/>
+        </w:rPr>
+        <w:t>([</w:t>
+      </w:r>
+      <w:proofErr w:type="spellStart"/>
+      <w:r>
+        <w:rPr>
+          <w:rFonts w:ascii="Consolas" w:hAnsi="Consolas"/>
+          <w:color w:val="9CDCFE"/>
+          <w:sz w:val="21"/>
+          <w:szCs w:val="21"/>
+          <w:lang w:val="en-US"/>
+        </w:rPr>
+        <w:t>i</w:t>
+      </w:r>
+      <w:proofErr w:type="spellEnd"/>
+      <w:r>
+        <w:rPr>
+          <w:rFonts w:ascii="Consolas" w:hAnsi="Consolas"/>
+          <w:color w:val="CCCCCC"/>
+          <w:sz w:val="21"/>
+          <w:szCs w:val="21"/>
+          <w:lang w:val="en-US"/>
+        </w:rPr>
+        <w:t xml:space="preserve">, </w:t>
+      </w:r>
+      <w:r>
+        <w:rPr>
+          <w:rFonts w:ascii="Consolas" w:hAnsi="Consolas"/>
+          <w:color w:val="9CDCFE"/>
+          <w:sz w:val="21"/>
+          <w:szCs w:val="21"/>
+          <w:lang w:val="en-US"/>
+        </w:rPr>
+        <w:t>count</w:t>
+      </w:r>
+      <w:r>
+        <w:rPr>
+          <w:rFonts w:ascii="Consolas" w:hAnsi="Consolas"/>
+          <w:color w:val="CCCCCC"/>
+          <w:sz w:val="21"/>
+          <w:szCs w:val="21"/>
+          <w:lang w:val="en-US"/>
+        </w:rPr>
+        <w:t>])</w:t>
+      </w:r>
+    </w:p>
+    <w:p>
+      <w:pPr>
+        <w:shd w:val="clear" w:color="auto" w:fill="1F1F1F"/>
+        <w:spacing w:line="285" w:lineRule="atLeast"/>
+        <w:rPr>
+          <w:rFonts w:ascii="Consolas" w:hAnsi="Consolas"/>
+          <w:color w:val="CCCCCC"/>
+          <w:sz w:val="21"/>
+          <w:szCs w:val="21"/>
+          <w:lang w:val="en-US"/>
+        </w:rPr>
+      </w:pPr>
+      <w:r>
+        <w:rPr>
+          <w:rFonts w:ascii="Consolas" w:hAnsi="Consolas"/>
+          <w:color w:val="CCCCCC"/>
+          <w:sz w:val="21"/>
+          <w:szCs w:val="21"/>
+          <w:lang w:val="en-US"/>
+        </w:rPr>
+        <w:t xml:space="preserve">    </w:t>
+      </w:r>
+      <w:proofErr w:type="gramStart"/>
+      <w:r>
+        <w:rPr>
+          <w:rFonts w:ascii="Consolas" w:hAnsi="Consolas"/>
+          <w:color w:val="C586C0"/>
+          <w:sz w:val="21"/>
+          <w:szCs w:val="21"/>
+          <w:lang w:val="en-US"/>
+        </w:rPr>
+        <w:t>if</w:t>
+      </w:r>
+      <w:r>
+        <w:rPr>
+          <w:rFonts w:ascii="Consolas" w:hAnsi="Consolas"/>
+          <w:color w:val="CCCCCC"/>
+          <w:sz w:val="21"/>
+          <w:szCs w:val="21"/>
+          <w:lang w:val="en-US"/>
+        </w:rPr>
+        <w:t>(</w:t>
+      </w:r>
+      <w:proofErr w:type="gramEnd"/>
+      <w:r>
+        <w:rPr>
+          <w:rFonts w:ascii="Consolas" w:hAnsi="Consolas"/>
+          <w:color w:val="9CDCFE"/>
+          <w:sz w:val="21"/>
+          <w:szCs w:val="21"/>
+          <w:lang w:val="en-US"/>
+        </w:rPr>
+        <w:t>n</w:t>
+      </w:r>
+      <w:r>
+        <w:rPr>
+          <w:rFonts w:ascii="Consolas" w:hAnsi="Consolas"/>
+          <w:color w:val="CCCCCC"/>
+          <w:sz w:val="21"/>
+          <w:szCs w:val="21"/>
+          <w:lang w:val="en-US"/>
+        </w:rPr>
+        <w:t xml:space="preserve"> </w:t>
+      </w:r>
+      <w:r>
+        <w:rPr>
+          <w:rFonts w:ascii="Consolas" w:hAnsi="Consolas"/>
+          <w:color w:val="D4D4D4"/>
+          <w:sz w:val="21"/>
+          <w:szCs w:val="21"/>
+          <w:lang w:val="en-US"/>
+        </w:rPr>
+        <w:t>&gt;</w:t>
+      </w:r>
+      <w:r>
+        <w:rPr>
+          <w:rFonts w:ascii="Consolas" w:hAnsi="Consolas"/>
+          <w:color w:val="CCCCCC"/>
+          <w:sz w:val="21"/>
+          <w:szCs w:val="21"/>
+          <w:lang w:val="en-US"/>
+        </w:rPr>
+        <w:t xml:space="preserve"> </w:t>
+      </w:r>
+      <w:r>
+        <w:rPr>
+          <w:rFonts w:ascii="Consolas" w:hAnsi="Consolas"/>
+          <w:color w:val="B5CEA8"/>
+          <w:sz w:val="21"/>
+          <w:szCs w:val="21"/>
+          <w:lang w:val="en-US"/>
+        </w:rPr>
+        <w:t>1</w:t>
+      </w:r>
+      <w:r>
+        <w:rPr>
+          <w:rFonts w:ascii="Consolas" w:hAnsi="Consolas"/>
+          <w:color w:val="CCCCCC"/>
+          <w:sz w:val="21"/>
+          <w:szCs w:val="21"/>
+          <w:lang w:val="en-US"/>
+        </w:rPr>
+        <w:t>):</w:t>
+      </w:r>
+    </w:p>
+    <w:p>
+      <w:pPr>
+        <w:shd w:val="clear" w:color="auto" w:fill="1F1F1F"/>
+        <w:spacing w:line="285" w:lineRule="atLeast"/>
+        <w:rPr>
+          <w:rFonts w:ascii="Consolas" w:hAnsi="Consolas"/>
+          <w:color w:val="CCCCCC"/>
+          <w:sz w:val="21"/>
+          <w:szCs w:val="21"/>
+          <w:lang w:val="en-US"/>
+        </w:rPr>
+      </w:pPr>
+      <w:r>
+        <w:rPr>
+          <w:rFonts w:ascii="Consolas" w:hAnsi="Consolas"/>
+          <w:color w:val="CCCCCC"/>
+          <w:sz w:val="21"/>
+          <w:szCs w:val="21"/>
+          <w:lang w:val="en-US"/>
+        </w:rPr>
+        <w:t xml:space="preserve">        </w:t>
+      </w:r>
+      <w:proofErr w:type="spellStart"/>
+      <w:r>
+        <w:rPr>
+          <w:rFonts w:ascii="Consolas" w:hAnsi="Consolas"/>
+          <w:color w:val="9CDCFE"/>
+          <w:sz w:val="21"/>
+          <w:szCs w:val="21"/>
+          <w:lang w:val="en-US"/>
+        </w:rPr>
+        <w:t>l_</w:t>
+      </w:r>
+      <w:proofErr w:type="gramStart"/>
+      <w:r>
+        <w:rPr>
+          <w:rFonts w:ascii="Consolas" w:hAnsi="Consolas"/>
+          <w:color w:val="9CDCFE"/>
+          <w:sz w:val="21"/>
+          <w:szCs w:val="21"/>
+          <w:lang w:val="en-US"/>
+        </w:rPr>
+        <w:t>factors</w:t>
+      </w:r>
+      <w:r>
+        <w:rPr>
+          <w:rFonts w:ascii="Consolas" w:hAnsi="Consolas"/>
+          <w:color w:val="CCCCCC"/>
+          <w:sz w:val="21"/>
+          <w:szCs w:val="21"/>
+          <w:lang w:val="en-US"/>
+        </w:rPr>
+        <w:t>.</w:t>
+      </w:r>
+      <w:r>
+        <w:rPr>
+          <w:rFonts w:ascii="Consolas" w:hAnsi="Consolas"/>
+          <w:color w:val="DCDCAA"/>
+          <w:sz w:val="21"/>
+          <w:szCs w:val="21"/>
+          <w:lang w:val="en-US"/>
+        </w:rPr>
+        <w:t>append</w:t>
+      </w:r>
+      <w:proofErr w:type="spellEnd"/>
+      <w:proofErr w:type="gramEnd"/>
+      <w:r>
+        <w:rPr>
+          <w:rFonts w:ascii="Consolas" w:hAnsi="Consolas"/>
+          <w:color w:val="CCCCCC"/>
+          <w:sz w:val="21"/>
+          <w:szCs w:val="21"/>
+          <w:lang w:val="en-US"/>
+        </w:rPr>
+        <w:t>([</w:t>
+      </w:r>
+      <w:r>
+        <w:rPr>
+          <w:rFonts w:ascii="Consolas" w:hAnsi="Consolas"/>
+          <w:color w:val="9CDCFE"/>
+          <w:sz w:val="21"/>
+          <w:szCs w:val="21"/>
+          <w:lang w:val="en-US"/>
+        </w:rPr>
+        <w:t>n</w:t>
+      </w:r>
+      <w:r>
+        <w:rPr>
+          <w:rFonts w:ascii="Consolas" w:hAnsi="Consolas"/>
+          <w:color w:val="CCCCCC"/>
+          <w:sz w:val="21"/>
+          <w:szCs w:val="21"/>
+          <w:lang w:val="en-US"/>
+        </w:rPr>
+        <w:t xml:space="preserve">, </w:t>
+      </w:r>
+      <w:r>
+        <w:rPr>
+          <w:rFonts w:ascii="Consolas" w:hAnsi="Consolas"/>
+          <w:color w:val="B5CEA8"/>
+          <w:sz w:val="21"/>
+          <w:szCs w:val="21"/>
+          <w:lang w:val="en-US"/>
+        </w:rPr>
+        <w:t>1</w:t>
+      </w:r>
+      <w:r>
+        <w:rPr>
+          <w:rFonts w:ascii="Consolas" w:hAnsi="Consolas"/>
+          <w:color w:val="CCCCCC"/>
+          <w:sz w:val="21"/>
+          <w:szCs w:val="21"/>
+          <w:lang w:val="en-US"/>
+        </w:rPr>
+        <w:t>])</w:t>
+      </w:r>
+    </w:p>
+    <w:p>
+      <w:pPr>
+        <w:shd w:val="clear" w:color="auto" w:fill="1F1F1F"/>
+        <w:spacing w:line="285" w:lineRule="atLeast"/>
+        <w:rPr>
+          <w:rFonts w:ascii="Consolas" w:hAnsi="Consolas"/>
+          <w:color w:val="CCCCCC"/>
+          <w:sz w:val="21"/>
+          <w:szCs w:val="21"/>
+          <w:lang w:val="en-US"/>
+        </w:rPr>
+      </w:pPr>
+    </w:p>
+    <w:p>
+      <w:pPr>
+        <w:shd w:val="clear" w:color="auto" w:fill="1F1F1F"/>
+        <w:spacing w:line="285" w:lineRule="atLeast"/>
+        <w:rPr>
+          <w:rFonts w:ascii="Consolas" w:hAnsi="Consolas"/>
+          <w:color w:val="CCCCCC"/>
+          <w:sz w:val="21"/>
+          <w:szCs w:val="21"/>
+        </w:rPr>
+      </w:pPr>
+      <w:r>
+        <w:rPr>
+          <w:rFonts w:ascii="Consolas" w:hAnsi="Consolas"/>
+          <w:color w:val="CCCCCC"/>
+          <w:sz w:val="21"/>
+          <w:szCs w:val="21"/>
+          <w:lang w:val="en-US"/>
+        </w:rPr>
+        <w:t xml:space="preserve">    </w:t>
+      </w:r>
+      <w:proofErr w:type="spellStart"/>
+      <w:r>
+        <w:rPr>
+          <w:rFonts w:ascii="Consolas" w:hAnsi="Consolas"/>
+          <w:color w:val="C586C0"/>
+          <w:sz w:val="21"/>
+          <w:szCs w:val="21"/>
+        </w:rPr>
+        <w:t>return</w:t>
+      </w:r>
+      <w:proofErr w:type="spellEnd"/>
+      <w:r>
+        <w:rPr>
+          <w:rFonts w:ascii="Consolas" w:hAnsi="Consolas"/>
+          <w:color w:val="CCCCCC"/>
+          <w:sz w:val="21"/>
+          <w:szCs w:val="21"/>
+        </w:rPr>
+        <w:t xml:space="preserve"> </w:t>
+      </w:r>
+      <w:proofErr w:type="spellStart"/>
+      <w:r>
+        <w:rPr>
+          <w:rFonts w:ascii="Consolas" w:hAnsi="Consolas"/>
+          <w:color w:val="9CDCFE"/>
+          <w:sz w:val="21"/>
+          <w:szCs w:val="21"/>
+        </w:rPr>
+        <w:t>l_factors</w:t>
+      </w:r>
+      <w:proofErr w:type="spellEnd"/>
+    </w:p>
+    <w:p>
+      <w:pPr>
+        <w:shd w:val="clear" w:color="auto" w:fill="1F1F1F"/>
+        <w:spacing w:line="285" w:lineRule="atLeast"/>
+        <w:rPr>
+          <w:rFonts w:ascii="Consolas" w:hAnsi="Consolas"/>
+          <w:color w:val="CCCCCC"/>
+          <w:sz w:val="21"/>
+          <w:szCs w:val="21"/>
+        </w:rPr>
+      </w:pPr>
+    </w:p>
+    <w:p>
+      <w:pPr>
+        <w:shd w:val="clear" w:color="auto" w:fill="1F1F1F"/>
+        <w:spacing w:line="285" w:lineRule="atLeast"/>
+        <w:rPr>
+          <w:rFonts w:ascii="Consolas" w:hAnsi="Consolas"/>
+          <w:color w:val="CCCCCC"/>
+          <w:sz w:val="21"/>
+          <w:szCs w:val="21"/>
+        </w:rPr>
+      </w:pPr>
+      <w:r>
+        <w:rPr>
+          <w:rFonts w:ascii="Consolas" w:hAnsi="Consolas"/>
+          <w:color w:val="6A9955"/>
+          <w:sz w:val="21"/>
+          <w:szCs w:val="21"/>
+        </w:rPr>
+        <w:t>### Entrada de datos</w:t>
+      </w:r>
+    </w:p>
+    <w:p>
+      <w:pPr>
+        <w:shd w:val="clear" w:color="auto" w:fill="1F1F1F"/>
+        <w:spacing w:line="285" w:lineRule="atLeast"/>
+        <w:rPr>
+          <w:rFonts w:ascii="Consolas" w:hAnsi="Consolas"/>
+          <w:color w:val="CCCCCC"/>
+          <w:sz w:val="21"/>
+          <w:szCs w:val="21"/>
+          <w:lang w:val="en-US"/>
+        </w:rPr>
+      </w:pPr>
+      <w:proofErr w:type="spellStart"/>
+      <w:r>
+        <w:rPr>
+          <w:rFonts w:ascii="Consolas" w:hAnsi="Consolas"/>
+          <w:color w:val="9CDCFE"/>
+          <w:sz w:val="21"/>
+          <w:szCs w:val="21"/>
+          <w:lang w:val="en-US"/>
+        </w:rPr>
+        <w:t>args</w:t>
+      </w:r>
+      <w:proofErr w:type="spellEnd"/>
+      <w:r>
+        <w:rPr>
+          <w:rFonts w:ascii="Consolas" w:hAnsi="Consolas"/>
+          <w:color w:val="CCCCCC"/>
+          <w:sz w:val="21"/>
+          <w:szCs w:val="21"/>
+          <w:lang w:val="en-US"/>
+        </w:rPr>
+        <w:t xml:space="preserve"> </w:t>
+      </w:r>
+      <w:r>
+        <w:rPr>
+          <w:rFonts w:ascii="Consolas" w:hAnsi="Consolas"/>
+          <w:color w:val="D4D4D4"/>
+          <w:sz w:val="21"/>
+          <w:szCs w:val="21"/>
+          <w:lang w:val="en-US"/>
+        </w:rPr>
+        <w:t>=</w:t>
+      </w:r>
+      <w:r>
+        <w:rPr>
+          <w:rFonts w:ascii="Consolas" w:hAnsi="Consolas"/>
+          <w:color w:val="CCCCCC"/>
+          <w:sz w:val="21"/>
+          <w:szCs w:val="21"/>
+          <w:lang w:val="en-US"/>
+        </w:rPr>
+        <w:t xml:space="preserve"> </w:t>
+      </w:r>
+      <w:proofErr w:type="gramStart"/>
+      <w:r>
+        <w:rPr>
+          <w:rFonts w:ascii="Consolas" w:hAnsi="Consolas"/>
+          <w:color w:val="DCDCAA"/>
+          <w:sz w:val="21"/>
+          <w:szCs w:val="21"/>
+          <w:lang w:val="en-US"/>
+        </w:rPr>
+        <w:t>input</w:t>
+      </w:r>
+      <w:r>
+        <w:rPr>
+          <w:rFonts w:ascii="Consolas" w:hAnsi="Consolas"/>
+          <w:color w:val="CCCCCC"/>
+          <w:sz w:val="21"/>
+          <w:szCs w:val="21"/>
+          <w:lang w:val="en-US"/>
+        </w:rPr>
+        <w:t>(</w:t>
+      </w:r>
+      <w:proofErr w:type="gramEnd"/>
+      <w:r>
+        <w:rPr>
+          <w:rFonts w:ascii="Consolas" w:hAnsi="Consolas"/>
+          <w:color w:val="CCCCCC"/>
+          <w:sz w:val="21"/>
+          <w:szCs w:val="21"/>
+          <w:lang w:val="en-US"/>
+        </w:rPr>
+        <w:t>)</w:t>
+      </w:r>
+    </w:p>
+    <w:p>
+      <w:pPr>
+        <w:shd w:val="clear" w:color="auto" w:fill="1F1F1F"/>
+        <w:spacing w:line="285" w:lineRule="atLeast"/>
+        <w:rPr>
+          <w:rFonts w:ascii="Consolas" w:hAnsi="Consolas"/>
+          <w:color w:val="CCCCCC"/>
+          <w:sz w:val="21"/>
+          <w:szCs w:val="21"/>
+          <w:lang w:val="en-US"/>
+        </w:rPr>
+      </w:pPr>
+      <w:proofErr w:type="spellStart"/>
+      <w:r>
+        <w:rPr>
+          <w:rFonts w:ascii="Consolas" w:hAnsi="Consolas"/>
+          <w:color w:val="9CDCFE"/>
+          <w:sz w:val="21"/>
+          <w:szCs w:val="21"/>
+          <w:lang w:val="en-US"/>
+        </w:rPr>
+        <w:t>inp</w:t>
+      </w:r>
+      <w:proofErr w:type="spellEnd"/>
+      <w:r>
+        <w:rPr>
+          <w:rFonts w:ascii="Consolas" w:hAnsi="Consolas"/>
+          <w:color w:val="CCCCCC"/>
+          <w:sz w:val="21"/>
+          <w:szCs w:val="21"/>
+          <w:lang w:val="en-US"/>
+        </w:rPr>
+        <w:t xml:space="preserve"> </w:t>
+      </w:r>
+      <w:r>
+        <w:rPr>
+          <w:rFonts w:ascii="Consolas" w:hAnsi="Consolas"/>
+          <w:color w:val="D4D4D4"/>
+          <w:sz w:val="21"/>
+          <w:szCs w:val="21"/>
+          <w:lang w:val="en-US"/>
+        </w:rPr>
+        <w:t>=</w:t>
+      </w:r>
+      <w:r>
+        <w:rPr>
+          <w:rFonts w:ascii="Consolas" w:hAnsi="Consolas"/>
+          <w:color w:val="CCCCCC"/>
+          <w:sz w:val="21"/>
+          <w:szCs w:val="21"/>
+          <w:lang w:val="en-US"/>
+        </w:rPr>
+        <w:t xml:space="preserve"> []</w:t>
+      </w:r>
+    </w:p>
+    <w:p>
+      <w:pPr>
+        <w:shd w:val="clear" w:color="auto" w:fill="1F1F1F"/>
+        <w:spacing w:line="285" w:lineRule="atLeast"/>
+        <w:rPr>
+          <w:rFonts w:ascii="Consolas" w:hAnsi="Consolas"/>
+          <w:color w:val="CCCCCC"/>
+          <w:sz w:val="21"/>
+          <w:szCs w:val="21"/>
+          <w:lang w:val="en-US"/>
+        </w:rPr>
+      </w:pPr>
+    </w:p>
+    <w:p>
+      <w:pPr>
+        <w:shd w:val="clear" w:color="auto" w:fill="1F1F1F"/>
+        <w:spacing w:line="285" w:lineRule="atLeast"/>
+        <w:rPr>
+          <w:rFonts w:ascii="Consolas" w:hAnsi="Consolas"/>
+          <w:color w:val="CCCCCC"/>
+          <w:sz w:val="21"/>
+          <w:szCs w:val="21"/>
+          <w:lang w:val="en-US"/>
+        </w:rPr>
+      </w:pPr>
+      <w:r>
+        <w:rPr>
+          <w:rFonts w:ascii="Consolas" w:hAnsi="Consolas"/>
+          <w:color w:val="C586C0"/>
+          <w:sz w:val="21"/>
+          <w:szCs w:val="21"/>
+          <w:lang w:val="en-US"/>
+        </w:rPr>
+        <w:t>while</w:t>
+      </w:r>
+      <w:r>
+        <w:rPr>
+          <w:rFonts w:ascii="Consolas" w:hAnsi="Consolas"/>
+          <w:color w:val="9CDCFE"/>
+          <w:sz w:val="21"/>
+          <w:szCs w:val="21"/>
+          <w:lang w:val="en-US"/>
+        </w:rPr>
+        <w:t>(</w:t>
+      </w:r>
+      <w:proofErr w:type="spellStart"/>
+      <w:r>
+        <w:rPr>
+          <w:rFonts w:ascii="Consolas" w:hAnsi="Consolas"/>
+          <w:color w:val="9CDCFE"/>
+          <w:sz w:val="21"/>
+          <w:szCs w:val="21"/>
+          <w:lang w:val="en-US"/>
+        </w:rPr>
+        <w:t>args</w:t>
+      </w:r>
+      <w:proofErr w:type="spellEnd"/>
+      <w:r>
+        <w:rPr>
+          <w:rFonts w:ascii="Consolas" w:hAnsi="Consolas"/>
+          <w:color w:val="9CDCFE"/>
+          <w:sz w:val="21"/>
+          <w:szCs w:val="21"/>
+          <w:lang w:val="en-US"/>
+        </w:rPr>
+        <w:t>)</w:t>
+      </w:r>
+      <w:r>
+        <w:rPr>
+          <w:rFonts w:ascii="Consolas" w:hAnsi="Consolas"/>
+          <w:color w:val="CCCCCC"/>
+          <w:sz w:val="21"/>
+          <w:szCs w:val="21"/>
+          <w:lang w:val="en-US"/>
+        </w:rPr>
+        <w:t>:</w:t>
+      </w:r>
+    </w:p>
+    <w:p>
+      <w:pPr>
+        <w:shd w:val="clear" w:color="auto" w:fill="1F1F1F"/>
+        <w:spacing w:line="285" w:lineRule="atLeast"/>
+        <w:rPr>
+          <w:rFonts w:ascii="Consolas" w:hAnsi="Consolas"/>
+          <w:color w:val="CCCCCC"/>
+          <w:sz w:val="21"/>
+          <w:szCs w:val="21"/>
+          <w:lang w:val="en-US"/>
+        </w:rPr>
+      </w:pPr>
+      <w:r>
+        <w:rPr>
+          <w:rFonts w:ascii="Consolas" w:hAnsi="Consolas"/>
+          <w:color w:val="CCCCCC"/>
+          <w:sz w:val="21"/>
+          <w:szCs w:val="21"/>
+          <w:lang w:val="en-US"/>
+        </w:rPr>
+        <w:t xml:space="preserve">    </w:t>
+      </w:r>
+      <w:proofErr w:type="spellStart"/>
+      <w:r>
+        <w:rPr>
+          <w:rFonts w:ascii="Consolas" w:hAnsi="Consolas"/>
+          <w:color w:val="9CDCFE"/>
+          <w:sz w:val="21"/>
+          <w:szCs w:val="21"/>
+          <w:lang w:val="en-US"/>
+        </w:rPr>
+        <w:t>args</w:t>
+      </w:r>
+      <w:proofErr w:type="spellEnd"/>
+      <w:r>
+        <w:rPr>
+          <w:rFonts w:ascii="Consolas" w:hAnsi="Consolas"/>
+          <w:color w:val="CCCCCC"/>
+          <w:sz w:val="21"/>
+          <w:szCs w:val="21"/>
+          <w:lang w:val="en-US"/>
+        </w:rPr>
+        <w:t xml:space="preserve"> </w:t>
+      </w:r>
+      <w:r>
+        <w:rPr>
+          <w:rFonts w:ascii="Consolas" w:hAnsi="Consolas"/>
+          <w:color w:val="D4D4D4"/>
+          <w:sz w:val="21"/>
+          <w:szCs w:val="21"/>
+          <w:lang w:val="en-US"/>
+        </w:rPr>
+        <w:t>=</w:t>
+      </w:r>
+      <w:r>
+        <w:rPr>
+          <w:rFonts w:ascii="Consolas" w:hAnsi="Consolas"/>
+          <w:color w:val="CCCCCC"/>
+          <w:sz w:val="21"/>
+          <w:szCs w:val="21"/>
+          <w:lang w:val="en-US"/>
+        </w:rPr>
+        <w:t xml:space="preserve"> </w:t>
+      </w:r>
+      <w:proofErr w:type="spellStart"/>
+      <w:proofErr w:type="gramStart"/>
+      <w:r>
+        <w:rPr>
+          <w:rFonts w:ascii="Consolas" w:hAnsi="Consolas"/>
+          <w:color w:val="9CDCFE"/>
+          <w:sz w:val="21"/>
+          <w:szCs w:val="21"/>
+          <w:lang w:val="en-US"/>
+        </w:rPr>
+        <w:t>args</w:t>
+      </w:r>
+      <w:r>
+        <w:rPr>
+          <w:rFonts w:ascii="Consolas" w:hAnsi="Consolas"/>
+          <w:color w:val="CCCCCC"/>
+          <w:sz w:val="21"/>
+          <w:szCs w:val="21"/>
+          <w:lang w:val="en-US"/>
+        </w:rPr>
+        <w:t>.</w:t>
+      </w:r>
+      <w:r>
+        <w:rPr>
+          <w:rFonts w:ascii="Consolas" w:hAnsi="Consolas"/>
+          <w:color w:val="DCDCAA"/>
+          <w:sz w:val="21"/>
+          <w:szCs w:val="21"/>
+          <w:lang w:val="en-US"/>
+        </w:rPr>
+        <w:t>split</w:t>
+      </w:r>
+      <w:proofErr w:type="spellEnd"/>
+      <w:proofErr w:type="gramEnd"/>
+      <w:r>
+        <w:rPr>
+          <w:rFonts w:ascii="Consolas" w:hAnsi="Consolas"/>
+          <w:color w:val="CCCCCC"/>
+          <w:sz w:val="21"/>
+          <w:szCs w:val="21"/>
+          <w:lang w:val="en-US"/>
+        </w:rPr>
+        <w:t>()</w:t>
+      </w:r>
+    </w:p>
+    <w:p>
+      <w:pPr>
+        <w:shd w:val="clear" w:color="auto" w:fill="1F1F1F"/>
+        <w:spacing w:line="285" w:lineRule="atLeast"/>
+        <w:rPr>
+          <w:rFonts w:ascii="Consolas" w:hAnsi="Consolas"/>
+          <w:color w:val="CCCCCC"/>
+          <w:sz w:val="21"/>
+          <w:szCs w:val="21"/>
+          <w:lang w:val="en-US"/>
+        </w:rPr>
+      </w:pPr>
+      <w:r>
+        <w:rPr>
+          <w:rFonts w:ascii="Consolas" w:hAnsi="Consolas"/>
+          <w:color w:val="CCCCCC"/>
+          <w:sz w:val="21"/>
+          <w:szCs w:val="21"/>
+          <w:lang w:val="en-US"/>
+        </w:rPr>
+        <w:t xml:space="preserve">    </w:t>
+      </w:r>
+      <w:proofErr w:type="spellStart"/>
+      <w:proofErr w:type="gramStart"/>
+      <w:r>
+        <w:rPr>
+          <w:rFonts w:ascii="Consolas" w:hAnsi="Consolas"/>
+          <w:color w:val="9CDCFE"/>
+          <w:sz w:val="21"/>
+          <w:szCs w:val="21"/>
+          <w:lang w:val="en-US"/>
+        </w:rPr>
+        <w:t>inp</w:t>
+      </w:r>
+      <w:r>
+        <w:rPr>
+          <w:rFonts w:ascii="Consolas" w:hAnsi="Consolas"/>
+          <w:color w:val="CCCCCC"/>
+          <w:sz w:val="21"/>
+          <w:szCs w:val="21"/>
+          <w:lang w:val="en-US"/>
+        </w:rPr>
+        <w:t>.</w:t>
+      </w:r>
+      <w:r>
+        <w:rPr>
+          <w:rFonts w:ascii="Consolas" w:hAnsi="Consolas"/>
+          <w:color w:val="DCDCAA"/>
+          <w:sz w:val="21"/>
+          <w:szCs w:val="21"/>
+          <w:lang w:val="en-US"/>
+        </w:rPr>
+        <w:t>append</w:t>
+      </w:r>
+      <w:proofErr w:type="spellEnd"/>
+      <w:proofErr w:type="gramEnd"/>
+      <w:r>
+        <w:rPr>
+          <w:rFonts w:ascii="Consolas" w:hAnsi="Consolas"/>
+          <w:color w:val="CCCCCC"/>
+          <w:sz w:val="21"/>
+          <w:szCs w:val="21"/>
+          <w:lang w:val="en-US"/>
+        </w:rPr>
+        <w:t>(</w:t>
+      </w:r>
+      <w:proofErr w:type="spellStart"/>
+      <w:r>
+        <w:rPr>
+          <w:rFonts w:ascii="Consolas" w:hAnsi="Consolas"/>
+          <w:color w:val="9CDCFE"/>
+          <w:sz w:val="21"/>
+          <w:szCs w:val="21"/>
+          <w:lang w:val="en-US"/>
+        </w:rPr>
+        <w:t>args</w:t>
+      </w:r>
+      <w:proofErr w:type="spellEnd"/>
+      <w:r>
+        <w:rPr>
+          <w:rFonts w:ascii="Consolas" w:hAnsi="Consolas"/>
+          <w:color w:val="CCCCCC"/>
+          <w:sz w:val="21"/>
+          <w:szCs w:val="21"/>
+          <w:lang w:val="en-US"/>
+        </w:rPr>
+        <w:t>)</w:t>
+      </w:r>
+    </w:p>
+    <w:p>
+      <w:pPr>
+        <w:shd w:val="clear" w:color="auto" w:fill="1F1F1F"/>
+        <w:spacing w:line="285" w:lineRule="atLeast"/>
+        <w:rPr>
+          <w:rFonts w:ascii="Consolas" w:hAnsi="Consolas"/>
+          <w:color w:val="CCCCCC"/>
+          <w:sz w:val="21"/>
+          <w:szCs w:val="21"/>
+          <w:lang w:val="en-US"/>
+        </w:rPr>
+      </w:pPr>
+      <w:r>
+        <w:rPr>
+          <w:rFonts w:ascii="Consolas" w:hAnsi="Consolas"/>
+          <w:color w:val="CCCCCC"/>
+          <w:sz w:val="21"/>
+          <w:szCs w:val="21"/>
+          <w:lang w:val="en-US"/>
+        </w:rPr>
+        <w:lastRenderedPageBreak/>
+        <w:t xml:space="preserve">    </w:t>
+      </w:r>
+      <w:proofErr w:type="spellStart"/>
+      <w:r>
+        <w:rPr>
+          <w:rFonts w:ascii="Consolas" w:hAnsi="Consolas"/>
+          <w:color w:val="9CDCFE"/>
+          <w:sz w:val="21"/>
+          <w:szCs w:val="21"/>
+          <w:lang w:val="en-US"/>
+        </w:rPr>
+        <w:t>args</w:t>
+      </w:r>
+      <w:proofErr w:type="spellEnd"/>
+      <w:r>
+        <w:rPr>
+          <w:rFonts w:ascii="Consolas" w:hAnsi="Consolas"/>
+          <w:color w:val="CCCCCC"/>
+          <w:sz w:val="21"/>
+          <w:szCs w:val="21"/>
+          <w:lang w:val="en-US"/>
+        </w:rPr>
+        <w:t xml:space="preserve"> </w:t>
+      </w:r>
+      <w:r>
+        <w:rPr>
+          <w:rFonts w:ascii="Consolas" w:hAnsi="Consolas"/>
+          <w:color w:val="D4D4D4"/>
+          <w:sz w:val="21"/>
+          <w:szCs w:val="21"/>
+          <w:lang w:val="en-US"/>
+        </w:rPr>
+        <w:t>=</w:t>
+      </w:r>
+      <w:r>
+        <w:rPr>
+          <w:rFonts w:ascii="Consolas" w:hAnsi="Consolas"/>
+          <w:color w:val="CCCCCC"/>
+          <w:sz w:val="21"/>
+          <w:szCs w:val="21"/>
+          <w:lang w:val="en-US"/>
+        </w:rPr>
+        <w:t xml:space="preserve"> </w:t>
+      </w:r>
+      <w:proofErr w:type="gramStart"/>
+      <w:r>
+        <w:rPr>
+          <w:rFonts w:ascii="Consolas" w:hAnsi="Consolas"/>
+          <w:color w:val="DCDCAA"/>
+          <w:sz w:val="21"/>
+          <w:szCs w:val="21"/>
+          <w:lang w:val="en-US"/>
+        </w:rPr>
+        <w:t>input</w:t>
+      </w:r>
+      <w:r>
+        <w:rPr>
+          <w:rFonts w:ascii="Consolas" w:hAnsi="Consolas"/>
+          <w:color w:val="CCCCCC"/>
+          <w:sz w:val="21"/>
+          <w:szCs w:val="21"/>
+          <w:lang w:val="en-US"/>
+        </w:rPr>
+        <w:t>(</w:t>
+      </w:r>
+      <w:proofErr w:type="gramEnd"/>
+      <w:r>
+        <w:rPr>
+          <w:rFonts w:ascii="Consolas" w:hAnsi="Consolas"/>
+          <w:color w:val="CCCCCC"/>
+          <w:sz w:val="21"/>
+          <w:szCs w:val="21"/>
+          <w:lang w:val="en-US"/>
+        </w:rPr>
+        <w:t>)</w:t>
+      </w:r>
+    </w:p>
+    <w:p>
+      <w:pPr>
+        <w:shd w:val="clear" w:color="auto" w:fill="1F1F1F"/>
+        <w:spacing w:line="285" w:lineRule="atLeast"/>
+        <w:rPr>
+          <w:rFonts w:ascii="Consolas" w:hAnsi="Consolas"/>
+          <w:color w:val="CCCCCC"/>
+          <w:sz w:val="21"/>
+          <w:szCs w:val="21"/>
+          <w:lang w:val="en-US"/>
+        </w:rPr>
+      </w:pPr>
+    </w:p>
+    <w:p>
+      <w:pPr>
+        <w:shd w:val="clear" w:color="auto" w:fill="1F1F1F"/>
+        <w:spacing w:line="285" w:lineRule="atLeast"/>
+        <w:rPr>
+          <w:rFonts w:ascii="Consolas" w:hAnsi="Consolas"/>
+          <w:color w:val="CCCCCC"/>
+          <w:sz w:val="21"/>
+          <w:szCs w:val="21"/>
+          <w:lang w:val="en-US"/>
+        </w:rPr>
+      </w:pPr>
+      <w:r>
+        <w:rPr>
+          <w:rFonts w:ascii="Consolas" w:hAnsi="Consolas"/>
+          <w:color w:val="C586C0"/>
+          <w:sz w:val="21"/>
+          <w:szCs w:val="21"/>
+          <w:lang w:val="en-US"/>
+        </w:rPr>
+        <w:t>for</w:t>
+      </w:r>
+      <w:r>
+        <w:rPr>
+          <w:rFonts w:ascii="Consolas" w:hAnsi="Consolas"/>
+          <w:color w:val="CCCCCC"/>
+          <w:sz w:val="21"/>
+          <w:szCs w:val="21"/>
+          <w:lang w:val="en-US"/>
+        </w:rPr>
+        <w:t xml:space="preserve"> </w:t>
+      </w:r>
+      <w:proofErr w:type="spellStart"/>
+      <w:r>
+        <w:rPr>
+          <w:rFonts w:ascii="Consolas" w:hAnsi="Consolas"/>
+          <w:color w:val="9CDCFE"/>
+          <w:sz w:val="21"/>
+          <w:szCs w:val="21"/>
+          <w:lang w:val="en-US"/>
+        </w:rPr>
+        <w:t>i</w:t>
+      </w:r>
+      <w:proofErr w:type="spellEnd"/>
+      <w:r>
+        <w:rPr>
+          <w:rFonts w:ascii="Consolas" w:hAnsi="Consolas"/>
+          <w:color w:val="CCCCCC"/>
+          <w:sz w:val="21"/>
+          <w:szCs w:val="21"/>
+          <w:lang w:val="en-US"/>
+        </w:rPr>
+        <w:t xml:space="preserve"> </w:t>
+      </w:r>
+      <w:r>
+        <w:rPr>
+          <w:rFonts w:ascii="Consolas" w:hAnsi="Consolas"/>
+          <w:color w:val="C586C0"/>
+          <w:sz w:val="21"/>
+          <w:szCs w:val="21"/>
+          <w:lang w:val="en-US"/>
+        </w:rPr>
+        <w:t>in</w:t>
+      </w:r>
+      <w:r>
+        <w:rPr>
+          <w:rFonts w:ascii="Consolas" w:hAnsi="Consolas"/>
+          <w:color w:val="CCCCCC"/>
+          <w:sz w:val="21"/>
+          <w:szCs w:val="21"/>
+          <w:lang w:val="en-US"/>
+        </w:rPr>
+        <w:t xml:space="preserve"> </w:t>
+      </w:r>
+      <w:proofErr w:type="spellStart"/>
+      <w:r>
+        <w:rPr>
+          <w:rFonts w:ascii="Consolas" w:hAnsi="Consolas"/>
+          <w:color w:val="9CDCFE"/>
+          <w:sz w:val="21"/>
+          <w:szCs w:val="21"/>
+          <w:lang w:val="en-US"/>
+        </w:rPr>
+        <w:t>inp</w:t>
+      </w:r>
+      <w:proofErr w:type="spellEnd"/>
+      <w:r>
+        <w:rPr>
+          <w:rFonts w:ascii="Consolas" w:hAnsi="Consolas"/>
+          <w:color w:val="CCCCCC"/>
+          <w:sz w:val="21"/>
+          <w:szCs w:val="21"/>
+          <w:lang w:val="en-US"/>
+        </w:rPr>
+        <w:t>:</w:t>
+      </w:r>
+    </w:p>
+    <w:p>
+      <w:pPr>
+        <w:shd w:val="clear" w:color="auto" w:fill="1F1F1F"/>
+        <w:spacing w:line="285" w:lineRule="atLeast"/>
+        <w:rPr>
+          <w:rFonts w:ascii="Consolas" w:hAnsi="Consolas"/>
+          <w:color w:val="CCCCCC"/>
+          <w:sz w:val="21"/>
+          <w:szCs w:val="21"/>
+          <w:lang w:val="en-US"/>
+        </w:rPr>
+      </w:pPr>
+      <w:r>
+        <w:rPr>
+          <w:rFonts w:ascii="Consolas" w:hAnsi="Consolas"/>
+          <w:color w:val="CCCCCC"/>
+          <w:sz w:val="21"/>
+          <w:szCs w:val="21"/>
+          <w:lang w:val="en-US"/>
+        </w:rPr>
+        <w:t xml:space="preserve">    </w:t>
+      </w:r>
+      <w:r>
+        <w:rPr>
+          <w:rFonts w:ascii="Consolas" w:hAnsi="Consolas"/>
+          <w:color w:val="9CDCFE"/>
+          <w:sz w:val="21"/>
+          <w:szCs w:val="21"/>
+          <w:lang w:val="en-US"/>
+        </w:rPr>
+        <w:t>num</w:t>
+      </w:r>
+      <w:r>
+        <w:rPr>
+          <w:rFonts w:ascii="Consolas" w:hAnsi="Consolas"/>
+          <w:color w:val="CCCCCC"/>
+          <w:sz w:val="21"/>
+          <w:szCs w:val="21"/>
+          <w:lang w:val="en-US"/>
+        </w:rPr>
+        <w:t xml:space="preserve"> </w:t>
+      </w:r>
+      <w:r>
+        <w:rPr>
+          <w:rFonts w:ascii="Consolas" w:hAnsi="Consolas"/>
+          <w:color w:val="D4D4D4"/>
+          <w:sz w:val="21"/>
+          <w:szCs w:val="21"/>
+          <w:lang w:val="en-US"/>
+        </w:rPr>
+        <w:t>=</w:t>
+      </w:r>
+      <w:r>
+        <w:rPr>
+          <w:rFonts w:ascii="Consolas" w:hAnsi="Consolas"/>
+          <w:color w:val="CCCCCC"/>
+          <w:sz w:val="21"/>
+          <w:szCs w:val="21"/>
+          <w:lang w:val="en-US"/>
+        </w:rPr>
+        <w:t xml:space="preserve"> </w:t>
+      </w:r>
+      <w:r>
+        <w:rPr>
+          <w:rFonts w:ascii="Consolas" w:hAnsi="Consolas"/>
+          <w:color w:val="4EC9B0"/>
+          <w:sz w:val="21"/>
+          <w:szCs w:val="21"/>
+          <w:lang w:val="en-US"/>
+        </w:rPr>
+        <w:t>int</w:t>
+      </w:r>
+      <w:r>
+        <w:rPr>
+          <w:rFonts w:ascii="Consolas" w:hAnsi="Consolas"/>
+          <w:color w:val="CCCCCC"/>
+          <w:sz w:val="21"/>
+          <w:szCs w:val="21"/>
+          <w:lang w:val="en-US"/>
+        </w:rPr>
+        <w:t>(</w:t>
+      </w:r>
+      <w:proofErr w:type="spellStart"/>
+      <w:proofErr w:type="gramStart"/>
+      <w:r>
+        <w:rPr>
+          <w:rFonts w:ascii="Consolas" w:hAnsi="Consolas"/>
+          <w:color w:val="9CDCFE"/>
+          <w:sz w:val="21"/>
+          <w:szCs w:val="21"/>
+          <w:lang w:val="en-US"/>
+        </w:rPr>
+        <w:t>i</w:t>
+      </w:r>
+      <w:proofErr w:type="spellEnd"/>
+      <w:r>
+        <w:rPr>
+          <w:rFonts w:ascii="Consolas" w:hAnsi="Consolas"/>
+          <w:color w:val="CCCCCC"/>
+          <w:sz w:val="21"/>
+          <w:szCs w:val="21"/>
+          <w:lang w:val="en-US"/>
+        </w:rPr>
+        <w:t>[</w:t>
+      </w:r>
+      <w:proofErr w:type="gramEnd"/>
+      <w:r>
+        <w:rPr>
+          <w:rFonts w:ascii="Consolas" w:hAnsi="Consolas"/>
+          <w:color w:val="B5CEA8"/>
+          <w:sz w:val="21"/>
+          <w:szCs w:val="21"/>
+          <w:lang w:val="en-US"/>
+        </w:rPr>
+        <w:t>0</w:t>
+      </w:r>
+      <w:r>
+        <w:rPr>
+          <w:rFonts w:ascii="Consolas" w:hAnsi="Consolas"/>
+          <w:color w:val="CCCCCC"/>
+          <w:sz w:val="21"/>
+          <w:szCs w:val="21"/>
+          <w:lang w:val="en-US"/>
+        </w:rPr>
+        <w:t>])</w:t>
+      </w:r>
+    </w:p>
+    <w:p>
+      <w:pPr>
+        <w:shd w:val="clear" w:color="auto" w:fill="1F1F1F"/>
+        <w:spacing w:line="285" w:lineRule="atLeast"/>
+        <w:rPr>
+          <w:rFonts w:ascii="Consolas" w:hAnsi="Consolas"/>
+          <w:color w:val="CCCCCC"/>
+          <w:sz w:val="21"/>
+          <w:szCs w:val="21"/>
+          <w:lang w:val="en-US"/>
+        </w:rPr>
+      </w:pPr>
+      <w:r>
+        <w:rPr>
+          <w:rFonts w:ascii="Consolas" w:hAnsi="Consolas"/>
+          <w:color w:val="CCCCCC"/>
+          <w:sz w:val="21"/>
+          <w:szCs w:val="21"/>
+          <w:lang w:val="en-US"/>
+        </w:rPr>
+        <w:t xml:space="preserve">    </w:t>
+      </w:r>
+      <w:r>
+        <w:rPr>
+          <w:rFonts w:ascii="Consolas" w:hAnsi="Consolas"/>
+          <w:color w:val="9CDCFE"/>
+          <w:sz w:val="21"/>
+          <w:szCs w:val="21"/>
+          <w:lang w:val="en-US"/>
+        </w:rPr>
+        <w:t>base</w:t>
+      </w:r>
+      <w:r>
+        <w:rPr>
+          <w:rFonts w:ascii="Consolas" w:hAnsi="Consolas"/>
+          <w:color w:val="CCCCCC"/>
+          <w:sz w:val="21"/>
+          <w:szCs w:val="21"/>
+          <w:lang w:val="en-US"/>
+        </w:rPr>
+        <w:t xml:space="preserve"> </w:t>
+      </w:r>
+      <w:r>
+        <w:rPr>
+          <w:rFonts w:ascii="Consolas" w:hAnsi="Consolas"/>
+          <w:color w:val="D4D4D4"/>
+          <w:sz w:val="21"/>
+          <w:szCs w:val="21"/>
+          <w:lang w:val="en-US"/>
+        </w:rPr>
+        <w:t>=</w:t>
+      </w:r>
+      <w:r>
+        <w:rPr>
+          <w:rFonts w:ascii="Consolas" w:hAnsi="Consolas"/>
+          <w:color w:val="CCCCCC"/>
+          <w:sz w:val="21"/>
+          <w:szCs w:val="21"/>
+          <w:lang w:val="en-US"/>
+        </w:rPr>
+        <w:t xml:space="preserve"> </w:t>
+      </w:r>
+      <w:r>
+        <w:rPr>
+          <w:rFonts w:ascii="Consolas" w:hAnsi="Consolas"/>
+          <w:color w:val="4EC9B0"/>
+          <w:sz w:val="21"/>
+          <w:szCs w:val="21"/>
+          <w:lang w:val="en-US"/>
+        </w:rPr>
+        <w:t>int</w:t>
+      </w:r>
+      <w:r>
+        <w:rPr>
+          <w:rFonts w:ascii="Consolas" w:hAnsi="Consolas"/>
+          <w:color w:val="CCCCCC"/>
+          <w:sz w:val="21"/>
+          <w:szCs w:val="21"/>
+          <w:lang w:val="en-US"/>
+        </w:rPr>
+        <w:t>(</w:t>
+      </w:r>
+      <w:proofErr w:type="spellStart"/>
+      <w:proofErr w:type="gramStart"/>
+      <w:r>
+        <w:rPr>
+          <w:rFonts w:ascii="Consolas" w:hAnsi="Consolas"/>
+          <w:color w:val="9CDCFE"/>
+          <w:sz w:val="21"/>
+          <w:szCs w:val="21"/>
+          <w:lang w:val="en-US"/>
+        </w:rPr>
+        <w:t>i</w:t>
+      </w:r>
+      <w:proofErr w:type="spellEnd"/>
+      <w:r>
+        <w:rPr>
+          <w:rFonts w:ascii="Consolas" w:hAnsi="Consolas"/>
+          <w:color w:val="CCCCCC"/>
+          <w:sz w:val="21"/>
+          <w:szCs w:val="21"/>
+          <w:lang w:val="en-US"/>
+        </w:rPr>
+        <w:t>[</w:t>
+      </w:r>
+      <w:proofErr w:type="gramEnd"/>
+      <w:r>
+        <w:rPr>
+          <w:rFonts w:ascii="Consolas" w:hAnsi="Consolas"/>
+          <w:color w:val="B5CEA8"/>
+          <w:sz w:val="21"/>
+          <w:szCs w:val="21"/>
+          <w:lang w:val="en-US"/>
+        </w:rPr>
+        <w:t>1</w:t>
+      </w:r>
+      <w:r>
+        <w:rPr>
+          <w:rFonts w:ascii="Consolas" w:hAnsi="Consolas"/>
+          <w:color w:val="CCCCCC"/>
+          <w:sz w:val="21"/>
+          <w:szCs w:val="21"/>
+          <w:lang w:val="en-US"/>
+        </w:rPr>
+        <w:t>])</w:t>
+      </w:r>
+    </w:p>
+    <w:p>
+      <w:pPr>
+        <w:shd w:val="clear" w:color="auto" w:fill="1F1F1F"/>
+        <w:spacing w:line="285" w:lineRule="atLeast"/>
+        <w:rPr>
+          <w:rFonts w:ascii="Consolas" w:hAnsi="Consolas"/>
+          <w:color w:val="CCCCCC"/>
+          <w:sz w:val="21"/>
+          <w:szCs w:val="21"/>
+          <w:lang w:val="en-US"/>
+        </w:rPr>
+      </w:pPr>
+    </w:p>
+    <w:p>
+      <w:pPr>
+        <w:shd w:val="clear" w:color="auto" w:fill="1F1F1F"/>
+        <w:spacing w:line="285" w:lineRule="atLeast"/>
+        <w:rPr>
+          <w:rFonts w:ascii="Consolas" w:hAnsi="Consolas"/>
+          <w:color w:val="CCCCCC"/>
+          <w:sz w:val="21"/>
+          <w:szCs w:val="21"/>
+          <w:lang w:val="en-US"/>
+        </w:rPr>
+      </w:pPr>
+      <w:r>
+        <w:rPr>
+          <w:rFonts w:ascii="Consolas" w:hAnsi="Consolas"/>
+          <w:color w:val="CCCCCC"/>
+          <w:sz w:val="21"/>
+          <w:szCs w:val="21"/>
+          <w:lang w:val="en-US"/>
+        </w:rPr>
+        <w:t xml:space="preserve">    </w:t>
+      </w:r>
+      <w:r>
+        <w:rPr>
+          <w:rFonts w:ascii="Consolas" w:hAnsi="Consolas"/>
+          <w:color w:val="9CDCFE"/>
+          <w:sz w:val="21"/>
+          <w:szCs w:val="21"/>
+          <w:lang w:val="en-US"/>
+        </w:rPr>
+        <w:t>f</w:t>
+      </w:r>
+      <w:r>
+        <w:rPr>
+          <w:rFonts w:ascii="Consolas" w:hAnsi="Consolas"/>
+          <w:color w:val="CCCCCC"/>
+          <w:sz w:val="21"/>
+          <w:szCs w:val="21"/>
+          <w:lang w:val="en-US"/>
+        </w:rPr>
+        <w:t xml:space="preserve"> </w:t>
+      </w:r>
+      <w:r>
+        <w:rPr>
+          <w:rFonts w:ascii="Consolas" w:hAnsi="Consolas"/>
+          <w:color w:val="D4D4D4"/>
+          <w:sz w:val="21"/>
+          <w:szCs w:val="21"/>
+          <w:lang w:val="en-US"/>
+        </w:rPr>
+        <w:t>=</w:t>
+      </w:r>
+      <w:r>
+        <w:rPr>
+          <w:rFonts w:ascii="Consolas" w:hAnsi="Consolas"/>
+          <w:color w:val="CCCCCC"/>
+          <w:sz w:val="21"/>
+          <w:szCs w:val="21"/>
+          <w:lang w:val="en-US"/>
+        </w:rPr>
+        <w:t xml:space="preserve"> </w:t>
+      </w:r>
+      <w:proofErr w:type="spellStart"/>
+      <w:r>
+        <w:rPr>
+          <w:rFonts w:ascii="Consolas" w:hAnsi="Consolas"/>
+          <w:color w:val="DCDCAA"/>
+          <w:sz w:val="21"/>
+          <w:szCs w:val="21"/>
+          <w:lang w:val="en-US"/>
+        </w:rPr>
+        <w:t>bigFactor</w:t>
+      </w:r>
+      <w:proofErr w:type="spellEnd"/>
+      <w:r>
+        <w:rPr>
+          <w:rFonts w:ascii="Consolas" w:hAnsi="Consolas"/>
+          <w:color w:val="CCCCCC"/>
+          <w:sz w:val="21"/>
+          <w:szCs w:val="21"/>
+          <w:lang w:val="en-US"/>
+        </w:rPr>
+        <w:t>(</w:t>
+      </w:r>
+      <w:r>
+        <w:rPr>
+          <w:rFonts w:ascii="Consolas" w:hAnsi="Consolas"/>
+          <w:color w:val="9CDCFE"/>
+          <w:sz w:val="21"/>
+          <w:szCs w:val="21"/>
+          <w:lang w:val="en-US"/>
+        </w:rPr>
+        <w:t>base</w:t>
+      </w:r>
+      <w:r>
+        <w:rPr>
+          <w:rFonts w:ascii="Consolas" w:hAnsi="Consolas"/>
+          <w:color w:val="CCCCCC"/>
+          <w:sz w:val="21"/>
+          <w:szCs w:val="21"/>
+          <w:lang w:val="en-US"/>
+        </w:rPr>
+        <w:t>)</w:t>
+      </w:r>
+    </w:p>
+    <w:p>
+      <w:pPr>
+        <w:shd w:val="clear" w:color="auto" w:fill="1F1F1F"/>
+        <w:spacing w:line="285" w:lineRule="atLeast"/>
+        <w:rPr>
+          <w:rFonts w:ascii="Consolas" w:hAnsi="Consolas"/>
+          <w:color w:val="CCCCCC"/>
+          <w:sz w:val="21"/>
+          <w:szCs w:val="21"/>
+          <w:lang w:val="en-US"/>
+        </w:rPr>
+      </w:pPr>
+      <w:r>
+        <w:rPr>
+          <w:rFonts w:ascii="Consolas" w:hAnsi="Consolas"/>
+          <w:color w:val="CCCCCC"/>
+          <w:sz w:val="21"/>
+          <w:szCs w:val="21"/>
+          <w:lang w:val="en-US"/>
+        </w:rPr>
+        <w:t xml:space="preserve">    </w:t>
+      </w:r>
+      <w:r>
+        <w:rPr>
+          <w:rFonts w:ascii="Consolas" w:hAnsi="Consolas"/>
+          <w:color w:val="9CDCFE"/>
+          <w:sz w:val="21"/>
+          <w:szCs w:val="21"/>
+          <w:lang w:val="en-US"/>
+        </w:rPr>
+        <w:t>zeros</w:t>
+      </w:r>
+      <w:r>
+        <w:rPr>
+          <w:rFonts w:ascii="Consolas" w:hAnsi="Consolas"/>
+          <w:color w:val="CCCCCC"/>
+          <w:sz w:val="21"/>
+          <w:szCs w:val="21"/>
+          <w:lang w:val="en-US"/>
+        </w:rPr>
+        <w:t xml:space="preserve"> </w:t>
+      </w:r>
+      <w:r>
+        <w:rPr>
+          <w:rFonts w:ascii="Consolas" w:hAnsi="Consolas"/>
+          <w:color w:val="D4D4D4"/>
+          <w:sz w:val="21"/>
+          <w:szCs w:val="21"/>
+          <w:lang w:val="en-US"/>
+        </w:rPr>
+        <w:t>=</w:t>
+      </w:r>
+      <w:r>
+        <w:rPr>
+          <w:rFonts w:ascii="Consolas" w:hAnsi="Consolas"/>
+          <w:color w:val="CCCCCC"/>
+          <w:sz w:val="21"/>
+          <w:szCs w:val="21"/>
+          <w:lang w:val="en-US"/>
+        </w:rPr>
+        <w:t xml:space="preserve"> </w:t>
+      </w:r>
+      <w:r>
+        <w:rPr>
+          <w:rFonts w:ascii="Consolas" w:hAnsi="Consolas"/>
+          <w:color w:val="B5CEA8"/>
+          <w:sz w:val="21"/>
+          <w:szCs w:val="21"/>
+          <w:lang w:val="en-US"/>
+        </w:rPr>
+        <w:t>0</w:t>
+      </w:r>
+    </w:p>
+    <w:p>
+      <w:pPr>
+        <w:shd w:val="clear" w:color="auto" w:fill="1F1F1F"/>
+        <w:spacing w:line="285" w:lineRule="atLeast"/>
+        <w:rPr>
+          <w:rFonts w:ascii="Consolas" w:hAnsi="Consolas"/>
+          <w:color w:val="CCCCCC"/>
+          <w:sz w:val="21"/>
+          <w:szCs w:val="21"/>
+          <w:lang w:val="en-US"/>
+        </w:rPr>
+      </w:pPr>
+    </w:p>
+    <w:p>
+      <w:pPr>
+        <w:shd w:val="clear" w:color="auto" w:fill="1F1F1F"/>
+        <w:spacing w:line="285" w:lineRule="atLeast"/>
+        <w:rPr>
+          <w:rFonts w:ascii="Consolas" w:hAnsi="Consolas"/>
+          <w:color w:val="CCCCCC"/>
+          <w:sz w:val="21"/>
+          <w:szCs w:val="21"/>
+          <w:lang w:val="en-US"/>
+        </w:rPr>
+      </w:pPr>
+      <w:r>
+        <w:rPr>
+          <w:rFonts w:ascii="Consolas" w:hAnsi="Consolas"/>
+          <w:color w:val="CCCCCC"/>
+          <w:sz w:val="21"/>
+          <w:szCs w:val="21"/>
+          <w:lang w:val="en-US"/>
+        </w:rPr>
+        <w:t xml:space="preserve">    </w:t>
+      </w:r>
+      <w:r>
+        <w:rPr>
+          <w:rFonts w:ascii="Consolas" w:hAnsi="Consolas"/>
+          <w:color w:val="C586C0"/>
+          <w:sz w:val="21"/>
+          <w:szCs w:val="21"/>
+          <w:lang w:val="en-US"/>
+        </w:rPr>
+        <w:t>for</w:t>
+      </w:r>
+      <w:r>
+        <w:rPr>
+          <w:rFonts w:ascii="Consolas" w:hAnsi="Consolas"/>
+          <w:color w:val="CCCCCC"/>
+          <w:sz w:val="21"/>
+          <w:szCs w:val="21"/>
+          <w:lang w:val="en-US"/>
+        </w:rPr>
+        <w:t xml:space="preserve"> </w:t>
+      </w:r>
+      <w:proofErr w:type="spellStart"/>
+      <w:r>
+        <w:rPr>
+          <w:rFonts w:ascii="Consolas" w:hAnsi="Consolas"/>
+          <w:color w:val="9CDCFE"/>
+          <w:sz w:val="21"/>
+          <w:szCs w:val="21"/>
+          <w:lang w:val="en-US"/>
+        </w:rPr>
+        <w:t>i</w:t>
+      </w:r>
+      <w:proofErr w:type="spellEnd"/>
+      <w:r>
+        <w:rPr>
+          <w:rFonts w:ascii="Consolas" w:hAnsi="Consolas"/>
+          <w:color w:val="CCCCCC"/>
+          <w:sz w:val="21"/>
+          <w:szCs w:val="21"/>
+          <w:lang w:val="en-US"/>
+        </w:rPr>
+        <w:t xml:space="preserve"> </w:t>
+      </w:r>
+      <w:r>
+        <w:rPr>
+          <w:rFonts w:ascii="Consolas" w:hAnsi="Consolas"/>
+          <w:color w:val="C586C0"/>
+          <w:sz w:val="21"/>
+          <w:szCs w:val="21"/>
+          <w:lang w:val="en-US"/>
+        </w:rPr>
+        <w:t>in</w:t>
+      </w:r>
+      <w:r>
+        <w:rPr>
+          <w:rFonts w:ascii="Consolas" w:hAnsi="Consolas"/>
+          <w:color w:val="CCCCCC"/>
+          <w:sz w:val="21"/>
+          <w:szCs w:val="21"/>
+          <w:lang w:val="en-US"/>
+        </w:rPr>
+        <w:t xml:space="preserve"> </w:t>
+      </w:r>
+      <w:r>
+        <w:rPr>
+          <w:rFonts w:ascii="Consolas" w:hAnsi="Consolas"/>
+          <w:color w:val="9CDCFE"/>
+          <w:sz w:val="21"/>
+          <w:szCs w:val="21"/>
+          <w:lang w:val="en-US"/>
+        </w:rPr>
+        <w:t>f</w:t>
+      </w:r>
+      <w:r>
+        <w:rPr>
+          <w:rFonts w:ascii="Consolas" w:hAnsi="Consolas"/>
+          <w:color w:val="CCCCCC"/>
+          <w:sz w:val="21"/>
+          <w:szCs w:val="21"/>
+          <w:lang w:val="en-US"/>
+        </w:rPr>
+        <w:t>:</w:t>
+      </w:r>
+    </w:p>
+    <w:p>
+      <w:pPr>
+        <w:shd w:val="clear" w:color="auto" w:fill="1F1F1F"/>
+        <w:spacing w:line="285" w:lineRule="atLeast"/>
+        <w:rPr>
+          <w:rFonts w:ascii="Consolas" w:hAnsi="Consolas"/>
+          <w:color w:val="CCCCCC"/>
+          <w:sz w:val="21"/>
+          <w:szCs w:val="21"/>
+          <w:lang w:val="en-US"/>
+        </w:rPr>
+      </w:pPr>
+      <w:r>
+        <w:rPr>
+          <w:rFonts w:ascii="Consolas" w:hAnsi="Consolas"/>
+          <w:color w:val="CCCCCC"/>
+          <w:sz w:val="21"/>
+          <w:szCs w:val="21"/>
+          <w:lang w:val="en-US"/>
+        </w:rPr>
+        <w:t xml:space="preserve">        </w:t>
+      </w:r>
+      <w:r>
+        <w:rPr>
+          <w:rFonts w:ascii="Consolas" w:hAnsi="Consolas"/>
+          <w:color w:val="9CDCFE"/>
+          <w:sz w:val="21"/>
+          <w:szCs w:val="21"/>
+          <w:lang w:val="en-US"/>
+        </w:rPr>
+        <w:t>spec</w:t>
+      </w:r>
+      <w:r>
+        <w:rPr>
+          <w:rFonts w:ascii="Consolas" w:hAnsi="Consolas"/>
+          <w:color w:val="CCCCCC"/>
+          <w:sz w:val="21"/>
+          <w:szCs w:val="21"/>
+          <w:lang w:val="en-US"/>
+        </w:rPr>
+        <w:t xml:space="preserve"> </w:t>
+      </w:r>
+      <w:r>
+        <w:rPr>
+          <w:rFonts w:ascii="Consolas" w:hAnsi="Consolas"/>
+          <w:color w:val="D4D4D4"/>
+          <w:sz w:val="21"/>
+          <w:szCs w:val="21"/>
+          <w:lang w:val="en-US"/>
+        </w:rPr>
+        <w:t>=</w:t>
+      </w:r>
+      <w:r>
+        <w:rPr>
+          <w:rFonts w:ascii="Consolas" w:hAnsi="Consolas"/>
+          <w:color w:val="CCCCCC"/>
+          <w:sz w:val="21"/>
+          <w:szCs w:val="21"/>
+          <w:lang w:val="en-US"/>
+        </w:rPr>
+        <w:t xml:space="preserve"> </w:t>
+      </w:r>
+      <w:proofErr w:type="spellStart"/>
+      <w:proofErr w:type="gramStart"/>
+      <w:r>
+        <w:rPr>
+          <w:rFonts w:ascii="Consolas" w:hAnsi="Consolas"/>
+          <w:color w:val="DCDCAA"/>
+          <w:sz w:val="21"/>
+          <w:szCs w:val="21"/>
+          <w:lang w:val="en-US"/>
+        </w:rPr>
+        <w:t>legendre</w:t>
+      </w:r>
+      <w:proofErr w:type="spellEnd"/>
+      <w:r>
+        <w:rPr>
+          <w:rFonts w:ascii="Consolas" w:hAnsi="Consolas"/>
+          <w:color w:val="CCCCCC"/>
+          <w:sz w:val="21"/>
+          <w:szCs w:val="21"/>
+          <w:lang w:val="en-US"/>
+        </w:rPr>
+        <w:t>(</w:t>
+      </w:r>
+      <w:proofErr w:type="gramEnd"/>
+      <w:r>
+        <w:rPr>
+          <w:rFonts w:ascii="Consolas" w:hAnsi="Consolas"/>
+          <w:color w:val="9CDCFE"/>
+          <w:sz w:val="21"/>
+          <w:szCs w:val="21"/>
+          <w:lang w:val="en-US"/>
+        </w:rPr>
+        <w:t>num</w:t>
+      </w:r>
+      <w:r>
+        <w:rPr>
+          <w:rFonts w:ascii="Consolas" w:hAnsi="Consolas"/>
+          <w:color w:val="CCCCCC"/>
+          <w:sz w:val="21"/>
+          <w:szCs w:val="21"/>
+          <w:lang w:val="en-US"/>
+        </w:rPr>
+        <w:t xml:space="preserve">, </w:t>
+      </w:r>
+      <w:proofErr w:type="spellStart"/>
+      <w:r>
+        <w:rPr>
+          <w:rFonts w:ascii="Consolas" w:hAnsi="Consolas"/>
+          <w:color w:val="9CDCFE"/>
+          <w:sz w:val="21"/>
+          <w:szCs w:val="21"/>
+          <w:lang w:val="en-US"/>
+        </w:rPr>
+        <w:t>i</w:t>
+      </w:r>
+      <w:proofErr w:type="spellEnd"/>
+      <w:r>
+        <w:rPr>
+          <w:rFonts w:ascii="Consolas" w:hAnsi="Consolas"/>
+          <w:color w:val="CCCCCC"/>
+          <w:sz w:val="21"/>
+          <w:szCs w:val="21"/>
+          <w:lang w:val="en-US"/>
+        </w:rPr>
+        <w:t>[</w:t>
+      </w:r>
+      <w:r>
+        <w:rPr>
+          <w:rFonts w:ascii="Consolas" w:hAnsi="Consolas"/>
+          <w:color w:val="B5CEA8"/>
+          <w:sz w:val="21"/>
+          <w:szCs w:val="21"/>
+          <w:lang w:val="en-US"/>
+        </w:rPr>
+        <w:t>0</w:t>
+      </w:r>
+      <w:r>
+        <w:rPr>
+          <w:rFonts w:ascii="Consolas" w:hAnsi="Consolas"/>
+          <w:color w:val="CCCCCC"/>
+          <w:sz w:val="21"/>
+          <w:szCs w:val="21"/>
+          <w:lang w:val="en-US"/>
+        </w:rPr>
+        <w:t>])</w:t>
+      </w:r>
+      <w:r>
+        <w:rPr>
+          <w:rFonts w:ascii="Consolas" w:hAnsi="Consolas"/>
+          <w:color w:val="D4D4D4"/>
+          <w:sz w:val="21"/>
+          <w:szCs w:val="21"/>
+          <w:lang w:val="en-US"/>
+        </w:rPr>
+        <w:t>//</w:t>
+      </w:r>
+      <w:proofErr w:type="spellStart"/>
+      <w:r>
+        <w:rPr>
+          <w:rFonts w:ascii="Consolas" w:hAnsi="Consolas"/>
+          <w:color w:val="9CDCFE"/>
+          <w:sz w:val="21"/>
+          <w:szCs w:val="21"/>
+          <w:lang w:val="en-US"/>
+        </w:rPr>
+        <w:t>i</w:t>
+      </w:r>
+      <w:proofErr w:type="spellEnd"/>
+      <w:r>
+        <w:rPr>
+          <w:rFonts w:ascii="Consolas" w:hAnsi="Consolas"/>
+          <w:color w:val="CCCCCC"/>
+          <w:sz w:val="21"/>
+          <w:szCs w:val="21"/>
+          <w:lang w:val="en-US"/>
+        </w:rPr>
+        <w:t>[</w:t>
+      </w:r>
+      <w:r>
+        <w:rPr>
+          <w:rFonts w:ascii="Consolas" w:hAnsi="Consolas"/>
+          <w:color w:val="B5CEA8"/>
+          <w:sz w:val="21"/>
+          <w:szCs w:val="21"/>
+          <w:lang w:val="en-US"/>
+        </w:rPr>
+        <w:t>1</w:t>
+      </w:r>
+      <w:r>
+        <w:rPr>
+          <w:rFonts w:ascii="Consolas" w:hAnsi="Consolas"/>
+          <w:color w:val="CCCCCC"/>
+          <w:sz w:val="21"/>
+          <w:szCs w:val="21"/>
+          <w:lang w:val="en-US"/>
+        </w:rPr>
+        <w:t xml:space="preserve">] </w:t>
+      </w:r>
+    </w:p>
+    <w:p>
+      <w:pPr>
+        <w:shd w:val="clear" w:color="auto" w:fill="1F1F1F"/>
+        <w:spacing w:line="285" w:lineRule="atLeast"/>
+        <w:rPr>
+          <w:rFonts w:ascii="Consolas" w:hAnsi="Consolas"/>
+          <w:color w:val="CCCCCC"/>
+          <w:sz w:val="21"/>
+          <w:szCs w:val="21"/>
+          <w:lang w:val="en-US"/>
+        </w:rPr>
+      </w:pPr>
+      <w:r>
+        <w:rPr>
+          <w:rFonts w:ascii="Consolas" w:hAnsi="Consolas"/>
+          <w:color w:val="CCCCCC"/>
+          <w:sz w:val="21"/>
+          <w:szCs w:val="21"/>
+          <w:lang w:val="en-US"/>
+        </w:rPr>
+        <w:t xml:space="preserve">        </w:t>
+      </w:r>
+      <w:r>
+        <w:rPr>
+          <w:rFonts w:ascii="Consolas" w:hAnsi="Consolas"/>
+          <w:color w:val="9CDCFE"/>
+          <w:sz w:val="21"/>
+          <w:szCs w:val="21"/>
+          <w:lang w:val="en-US"/>
+        </w:rPr>
+        <w:t>zeros</w:t>
+      </w:r>
+      <w:r>
+        <w:rPr>
+          <w:rFonts w:ascii="Consolas" w:hAnsi="Consolas"/>
+          <w:color w:val="CCCCCC"/>
+          <w:sz w:val="21"/>
+          <w:szCs w:val="21"/>
+          <w:lang w:val="en-US"/>
+        </w:rPr>
+        <w:t xml:space="preserve"> </w:t>
+      </w:r>
+      <w:r>
+        <w:rPr>
+          <w:rFonts w:ascii="Consolas" w:hAnsi="Consolas"/>
+          <w:color w:val="D4D4D4"/>
+          <w:sz w:val="21"/>
+          <w:szCs w:val="21"/>
+          <w:lang w:val="en-US"/>
+        </w:rPr>
+        <w:t>=</w:t>
+      </w:r>
+      <w:r>
+        <w:rPr>
+          <w:rFonts w:ascii="Consolas" w:hAnsi="Consolas"/>
+          <w:color w:val="CCCCCC"/>
+          <w:sz w:val="21"/>
+          <w:szCs w:val="21"/>
+          <w:lang w:val="en-US"/>
+        </w:rPr>
+        <w:t xml:space="preserve"> </w:t>
+      </w:r>
+      <w:r>
+        <w:rPr>
+          <w:rFonts w:ascii="Consolas" w:hAnsi="Consolas"/>
+          <w:color w:val="9CDCFE"/>
+          <w:sz w:val="21"/>
+          <w:szCs w:val="21"/>
+          <w:lang w:val="en-US"/>
+        </w:rPr>
+        <w:t>spec</w:t>
+      </w:r>
+      <w:r>
+        <w:rPr>
+          <w:rFonts w:ascii="Consolas" w:hAnsi="Consolas"/>
+          <w:color w:val="CCCCCC"/>
+          <w:sz w:val="21"/>
+          <w:szCs w:val="21"/>
+          <w:lang w:val="en-US"/>
+        </w:rPr>
+        <w:t xml:space="preserve"> </w:t>
+      </w:r>
+      <w:r>
+        <w:rPr>
+          <w:rFonts w:ascii="Consolas" w:hAnsi="Consolas"/>
+          <w:color w:val="C586C0"/>
+          <w:sz w:val="21"/>
+          <w:szCs w:val="21"/>
+          <w:lang w:val="en-US"/>
+        </w:rPr>
+        <w:t>if</w:t>
+      </w:r>
+      <w:r>
+        <w:rPr>
+          <w:rFonts w:ascii="Consolas" w:hAnsi="Consolas"/>
+          <w:color w:val="CCCCCC"/>
+          <w:sz w:val="21"/>
+          <w:szCs w:val="21"/>
+          <w:lang w:val="en-US"/>
+        </w:rPr>
+        <w:t xml:space="preserve"> </w:t>
+      </w:r>
+      <w:r>
+        <w:rPr>
+          <w:rFonts w:ascii="Consolas" w:hAnsi="Consolas"/>
+          <w:color w:val="9CDCFE"/>
+          <w:sz w:val="21"/>
+          <w:szCs w:val="21"/>
+          <w:lang w:val="en-US"/>
+        </w:rPr>
+        <w:t>spec</w:t>
+      </w:r>
+      <w:r>
+        <w:rPr>
+          <w:rFonts w:ascii="Consolas" w:hAnsi="Consolas"/>
+          <w:color w:val="CCCCCC"/>
+          <w:sz w:val="21"/>
+          <w:szCs w:val="21"/>
+          <w:lang w:val="en-US"/>
+        </w:rPr>
+        <w:t xml:space="preserve"> </w:t>
+      </w:r>
+      <w:r>
+        <w:rPr>
+          <w:rFonts w:ascii="Consolas" w:hAnsi="Consolas"/>
+          <w:color w:val="D4D4D4"/>
+          <w:sz w:val="21"/>
+          <w:szCs w:val="21"/>
+          <w:lang w:val="en-US"/>
+        </w:rPr>
+        <w:t>&lt;</w:t>
+      </w:r>
+      <w:r>
+        <w:rPr>
+          <w:rFonts w:ascii="Consolas" w:hAnsi="Consolas"/>
+          <w:color w:val="CCCCCC"/>
+          <w:sz w:val="21"/>
+          <w:szCs w:val="21"/>
+          <w:lang w:val="en-US"/>
+        </w:rPr>
+        <w:t xml:space="preserve"> </w:t>
+      </w:r>
+      <w:r>
+        <w:rPr>
+          <w:rFonts w:ascii="Consolas" w:hAnsi="Consolas"/>
+          <w:color w:val="9CDCFE"/>
+          <w:sz w:val="21"/>
+          <w:szCs w:val="21"/>
+          <w:lang w:val="en-US"/>
+        </w:rPr>
+        <w:t>zeros</w:t>
+      </w:r>
+      <w:r>
+        <w:rPr>
+          <w:rFonts w:ascii="Consolas" w:hAnsi="Consolas"/>
+          <w:color w:val="CCCCCC"/>
+          <w:sz w:val="21"/>
+          <w:szCs w:val="21"/>
+          <w:lang w:val="en-US"/>
+        </w:rPr>
+        <w:t xml:space="preserve"> </w:t>
+      </w:r>
+      <w:r>
+        <w:rPr>
+          <w:rFonts w:ascii="Consolas" w:hAnsi="Consolas"/>
+          <w:color w:val="569CD6"/>
+          <w:sz w:val="21"/>
+          <w:szCs w:val="21"/>
+          <w:lang w:val="en-US"/>
+        </w:rPr>
+        <w:t>or</w:t>
+      </w:r>
+      <w:r>
+        <w:rPr>
+          <w:rFonts w:ascii="Consolas" w:hAnsi="Consolas"/>
+          <w:color w:val="CCCCCC"/>
+          <w:sz w:val="21"/>
+          <w:szCs w:val="21"/>
+          <w:lang w:val="en-US"/>
+        </w:rPr>
+        <w:t xml:space="preserve"> </w:t>
+      </w:r>
+      <w:r>
+        <w:rPr>
+          <w:rFonts w:ascii="Consolas" w:hAnsi="Consolas"/>
+          <w:color w:val="9CDCFE"/>
+          <w:sz w:val="21"/>
+          <w:szCs w:val="21"/>
+          <w:lang w:val="en-US"/>
+        </w:rPr>
+        <w:t>zeros</w:t>
+      </w:r>
+      <w:r>
+        <w:rPr>
+          <w:rFonts w:ascii="Consolas" w:hAnsi="Consolas"/>
+          <w:color w:val="CCCCCC"/>
+          <w:sz w:val="21"/>
+          <w:szCs w:val="21"/>
+          <w:lang w:val="en-US"/>
+        </w:rPr>
+        <w:t xml:space="preserve"> </w:t>
+      </w:r>
+      <w:r>
+        <w:rPr>
+          <w:rFonts w:ascii="Consolas" w:hAnsi="Consolas"/>
+          <w:color w:val="D4D4D4"/>
+          <w:sz w:val="21"/>
+          <w:szCs w:val="21"/>
+          <w:lang w:val="en-US"/>
+        </w:rPr>
+        <w:t>&lt;=</w:t>
+      </w:r>
+      <w:r>
+        <w:rPr>
+          <w:rFonts w:ascii="Consolas" w:hAnsi="Consolas"/>
+          <w:color w:val="CCCCCC"/>
+          <w:sz w:val="21"/>
+          <w:szCs w:val="21"/>
+          <w:lang w:val="en-US"/>
+        </w:rPr>
+        <w:t xml:space="preserve"> </w:t>
+      </w:r>
+      <w:r>
+        <w:rPr>
+          <w:rFonts w:ascii="Consolas" w:hAnsi="Consolas"/>
+          <w:color w:val="B5CEA8"/>
+          <w:sz w:val="21"/>
+          <w:szCs w:val="21"/>
+          <w:lang w:val="en-US"/>
+        </w:rPr>
+        <w:t>0</w:t>
+      </w:r>
+      <w:r>
+        <w:rPr>
+          <w:rFonts w:ascii="Consolas" w:hAnsi="Consolas"/>
+          <w:color w:val="CCCCCC"/>
+          <w:sz w:val="21"/>
+          <w:szCs w:val="21"/>
+          <w:lang w:val="en-US"/>
+        </w:rPr>
+        <w:t xml:space="preserve"> </w:t>
+      </w:r>
+      <w:r>
+        <w:rPr>
+          <w:rFonts w:ascii="Consolas" w:hAnsi="Consolas"/>
+          <w:color w:val="C586C0"/>
+          <w:sz w:val="21"/>
+          <w:szCs w:val="21"/>
+          <w:lang w:val="en-US"/>
+        </w:rPr>
+        <w:t>else</w:t>
+      </w:r>
+      <w:r>
+        <w:rPr>
+          <w:rFonts w:ascii="Consolas" w:hAnsi="Consolas"/>
+          <w:color w:val="CCCCCC"/>
+          <w:sz w:val="21"/>
+          <w:szCs w:val="21"/>
+          <w:lang w:val="en-US"/>
+        </w:rPr>
+        <w:t xml:space="preserve"> </w:t>
+      </w:r>
+      <w:r>
+        <w:rPr>
+          <w:rFonts w:ascii="Consolas" w:hAnsi="Consolas"/>
+          <w:color w:val="9CDCFE"/>
+          <w:sz w:val="21"/>
+          <w:szCs w:val="21"/>
+          <w:lang w:val="en-US"/>
+        </w:rPr>
+        <w:t>zeros</w:t>
+      </w:r>
+    </w:p>
+    <w:p>
+      <w:pPr>
+        <w:shd w:val="clear" w:color="auto" w:fill="1F1F1F"/>
+        <w:spacing w:line="285" w:lineRule="atLeast"/>
+        <w:rPr>
+          <w:rFonts w:ascii="Consolas" w:hAnsi="Consolas"/>
+          <w:color w:val="CCCCCC"/>
+          <w:sz w:val="21"/>
+          <w:szCs w:val="21"/>
+          <w:lang w:val="en-US"/>
+        </w:rPr>
+      </w:pPr>
+    </w:p>
+    <w:p>
+      <w:pPr>
+        <w:shd w:val="clear" w:color="auto" w:fill="1F1F1F"/>
+        <w:spacing w:line="285" w:lineRule="atLeast"/>
+        <w:rPr>
+          <w:rFonts w:ascii="Consolas" w:hAnsi="Consolas"/>
+          <w:color w:val="CCCCCC"/>
+          <w:sz w:val="21"/>
+          <w:szCs w:val="21"/>
+        </w:rPr>
+      </w:pPr>
+      <w:r>
+        <w:rPr>
+          <w:rFonts w:ascii="Consolas" w:hAnsi="Consolas"/>
+          <w:color w:val="CCCCCC"/>
+          <w:sz w:val="21"/>
+          <w:szCs w:val="21"/>
+          <w:lang w:val="en-US"/>
+        </w:rPr>
+        <w:t xml:space="preserve">    </w:t>
+      </w:r>
+      <w:proofErr w:type="spellStart"/>
+      <w:r>
+        <w:rPr>
+          <w:rFonts w:ascii="Consolas" w:hAnsi="Consolas"/>
+          <w:color w:val="9CDCFE"/>
+          <w:sz w:val="21"/>
+          <w:szCs w:val="21"/>
+        </w:rPr>
+        <w:t>digits</w:t>
+      </w:r>
+      <w:proofErr w:type="spellEnd"/>
+      <w:r>
+        <w:rPr>
+          <w:rFonts w:ascii="Consolas" w:hAnsi="Consolas"/>
+          <w:color w:val="CCCCCC"/>
+          <w:sz w:val="21"/>
+          <w:szCs w:val="21"/>
+        </w:rPr>
+        <w:t xml:space="preserve"> </w:t>
+      </w:r>
+      <w:r>
+        <w:rPr>
+          <w:rFonts w:ascii="Consolas" w:hAnsi="Consolas"/>
+          <w:color w:val="D4D4D4"/>
+          <w:sz w:val="21"/>
+          <w:szCs w:val="21"/>
+        </w:rPr>
+        <w:t>=</w:t>
+      </w:r>
+      <w:r>
+        <w:rPr>
+          <w:rFonts w:ascii="Consolas" w:hAnsi="Consolas"/>
+          <w:color w:val="CCCCCC"/>
+          <w:sz w:val="21"/>
+          <w:szCs w:val="21"/>
+        </w:rPr>
+        <w:t xml:space="preserve"> </w:t>
+      </w:r>
+      <w:proofErr w:type="spellStart"/>
+      <w:r>
+        <w:rPr>
+          <w:rFonts w:ascii="Consolas" w:hAnsi="Consolas"/>
+          <w:color w:val="DCDCAA"/>
+          <w:sz w:val="21"/>
+          <w:szCs w:val="21"/>
+        </w:rPr>
+        <w:t>numDigits</w:t>
+      </w:r>
+      <w:proofErr w:type="spellEnd"/>
+      <w:r>
+        <w:rPr>
+          <w:rFonts w:ascii="Consolas" w:hAnsi="Consolas"/>
+          <w:color w:val="CCCCCC"/>
+          <w:sz w:val="21"/>
+          <w:szCs w:val="21"/>
+        </w:rPr>
+        <w:t>(</w:t>
+      </w:r>
+      <w:proofErr w:type="spellStart"/>
+      <w:r>
+        <w:rPr>
+          <w:rFonts w:ascii="Consolas" w:hAnsi="Consolas"/>
+          <w:color w:val="9CDCFE"/>
+          <w:sz w:val="21"/>
+          <w:szCs w:val="21"/>
+        </w:rPr>
+        <w:t>num</w:t>
+      </w:r>
+      <w:proofErr w:type="spellEnd"/>
+      <w:r>
+        <w:rPr>
+          <w:rFonts w:ascii="Consolas" w:hAnsi="Consolas"/>
+          <w:color w:val="CCCCCC"/>
+          <w:sz w:val="21"/>
+          <w:szCs w:val="21"/>
+        </w:rPr>
+        <w:t xml:space="preserve">, </w:t>
+      </w:r>
+      <w:r>
+        <w:rPr>
+          <w:rFonts w:ascii="Consolas" w:hAnsi="Consolas"/>
+          <w:color w:val="9CDCFE"/>
+          <w:sz w:val="21"/>
+          <w:szCs w:val="21"/>
+        </w:rPr>
+        <w:t>base</w:t>
+      </w:r>
+      <w:r>
+        <w:rPr>
+          <w:rFonts w:ascii="Consolas" w:hAnsi="Consolas"/>
+          <w:color w:val="CCCCCC"/>
+          <w:sz w:val="21"/>
+          <w:szCs w:val="21"/>
+        </w:rPr>
+        <w:t>)</w:t>
+      </w:r>
+    </w:p>
+    <w:p>
+      <w:pPr>
+        <w:shd w:val="clear" w:color="auto" w:fill="1F1F1F"/>
+        <w:spacing w:line="285" w:lineRule="atLeast"/>
+        <w:rPr>
+          <w:rFonts w:ascii="Consolas" w:hAnsi="Consolas"/>
+          <w:color w:val="CCCCCC"/>
+          <w:sz w:val="21"/>
+          <w:szCs w:val="21"/>
+        </w:rPr>
+      </w:pPr>
+    </w:p>
+    <w:p>
+      <w:pPr>
+        <w:shd w:val="clear" w:color="auto" w:fill="1F1F1F"/>
+        <w:spacing w:line="285" w:lineRule="atLeast"/>
+        <w:rPr>
+          <w:rFonts w:ascii="Consolas" w:hAnsi="Consolas"/>
+          <w:color w:val="CCCCCC"/>
+          <w:sz w:val="21"/>
+          <w:szCs w:val="21"/>
+        </w:rPr>
+      </w:pPr>
+      <w:r>
+        <w:rPr>
+          <w:rFonts w:ascii="Consolas" w:hAnsi="Consolas"/>
+          <w:color w:val="CCCCCC"/>
+          <w:sz w:val="21"/>
+          <w:szCs w:val="21"/>
+        </w:rPr>
+        <w:t xml:space="preserve">    </w:t>
+      </w:r>
+      <w:proofErr w:type="spellStart"/>
+      <w:r>
+        <w:rPr>
+          <w:rFonts w:ascii="Consolas" w:hAnsi="Consolas"/>
+          <w:color w:val="DCDCAA"/>
+          <w:sz w:val="21"/>
+          <w:szCs w:val="21"/>
+        </w:rPr>
+        <w:t>print</w:t>
+      </w:r>
+      <w:proofErr w:type="spellEnd"/>
+      <w:r>
+        <w:rPr>
+          <w:rFonts w:ascii="Consolas" w:hAnsi="Consolas"/>
+          <w:color w:val="CCCCCC"/>
+          <w:sz w:val="21"/>
+          <w:szCs w:val="21"/>
+        </w:rPr>
+        <w:t>(</w:t>
+      </w:r>
+      <w:proofErr w:type="spellStart"/>
+      <w:r>
+        <w:rPr>
+          <w:rFonts w:ascii="Consolas" w:hAnsi="Consolas"/>
+          <w:color w:val="4EC9B0"/>
+          <w:sz w:val="21"/>
+          <w:szCs w:val="21"/>
+        </w:rPr>
+        <w:t>str</w:t>
+      </w:r>
+      <w:proofErr w:type="spellEnd"/>
+      <w:r>
+        <w:rPr>
+          <w:rFonts w:ascii="Consolas" w:hAnsi="Consolas"/>
+          <w:color w:val="CCCCCC"/>
+          <w:sz w:val="21"/>
+          <w:szCs w:val="21"/>
+        </w:rPr>
+        <w:t>(</w:t>
+      </w:r>
+      <w:proofErr w:type="spellStart"/>
+      <w:r>
+        <w:rPr>
+          <w:rFonts w:ascii="Consolas" w:hAnsi="Consolas"/>
+          <w:color w:val="9CDCFE"/>
+          <w:sz w:val="21"/>
+          <w:szCs w:val="21"/>
+        </w:rPr>
+        <w:t>zeros</w:t>
+      </w:r>
+      <w:proofErr w:type="spellEnd"/>
+      <w:r>
+        <w:rPr>
+          <w:rFonts w:ascii="Consolas" w:hAnsi="Consolas"/>
+          <w:color w:val="CCCCCC"/>
+          <w:sz w:val="21"/>
+          <w:szCs w:val="21"/>
+        </w:rPr>
+        <w:t xml:space="preserve">) </w:t>
+      </w:r>
+      <w:r>
+        <w:rPr>
+          <w:rFonts w:ascii="Consolas" w:hAnsi="Consolas"/>
+          <w:color w:val="D4D4D4"/>
+          <w:sz w:val="21"/>
+          <w:szCs w:val="21"/>
+        </w:rPr>
+        <w:t>+</w:t>
+      </w:r>
+      <w:r>
+        <w:rPr>
+          <w:rFonts w:ascii="Consolas" w:hAnsi="Consolas"/>
+          <w:color w:val="CCCCCC"/>
+          <w:sz w:val="21"/>
+          <w:szCs w:val="21"/>
+        </w:rPr>
+        <w:t xml:space="preserve"> </w:t>
+      </w:r>
+      <w:r>
+        <w:rPr>
+          <w:rFonts w:ascii="Consolas" w:hAnsi="Consolas"/>
+          <w:color w:val="CE9178"/>
+          <w:sz w:val="21"/>
+          <w:szCs w:val="21"/>
+        </w:rPr>
+        <w:t>" "</w:t>
+      </w:r>
+      <w:r>
+        <w:rPr>
+          <w:rFonts w:ascii="Consolas" w:hAnsi="Consolas"/>
+          <w:color w:val="CCCCCC"/>
+          <w:sz w:val="21"/>
+          <w:szCs w:val="21"/>
+        </w:rPr>
+        <w:t xml:space="preserve"> </w:t>
+      </w:r>
+      <w:r>
+        <w:rPr>
+          <w:rFonts w:ascii="Consolas" w:hAnsi="Consolas"/>
+          <w:color w:val="D4D4D4"/>
+          <w:sz w:val="21"/>
+          <w:szCs w:val="21"/>
+        </w:rPr>
+        <w:t>+</w:t>
+      </w:r>
+      <w:r>
+        <w:rPr>
+          <w:rFonts w:ascii="Consolas" w:hAnsi="Consolas"/>
+          <w:color w:val="CCCCCC"/>
+          <w:sz w:val="21"/>
+          <w:szCs w:val="21"/>
+        </w:rPr>
+        <w:t xml:space="preserve"> </w:t>
+      </w:r>
+      <w:proofErr w:type="spellStart"/>
+      <w:r>
+        <w:rPr>
+          <w:rFonts w:ascii="Consolas" w:hAnsi="Consolas"/>
+          <w:color w:val="4EC9B0"/>
+          <w:sz w:val="21"/>
+          <w:szCs w:val="21"/>
+        </w:rPr>
+        <w:t>str</w:t>
+      </w:r>
+      <w:proofErr w:type="spellEnd"/>
+      <w:r>
+        <w:rPr>
+          <w:rFonts w:ascii="Consolas" w:hAnsi="Consolas"/>
+          <w:color w:val="CCCCCC"/>
+          <w:sz w:val="21"/>
+          <w:szCs w:val="21"/>
+        </w:rPr>
+        <w:t>(</w:t>
+      </w:r>
+      <w:proofErr w:type="spellStart"/>
+      <w:r>
+        <w:rPr>
+          <w:rFonts w:ascii="Consolas" w:hAnsi="Consolas"/>
+          <w:color w:val="9CDCFE"/>
+          <w:sz w:val="21"/>
+          <w:szCs w:val="21"/>
+        </w:rPr>
+        <w:t>digits</w:t>
+      </w:r>
+      <w:proofErr w:type="spellEnd"/>
+      <w:r>
+        <w:rPr>
+          <w:rFonts w:ascii="Consolas" w:hAnsi="Consolas"/>
+          <w:color w:val="CCCCCC"/>
+          <w:sz w:val="21"/>
+          <w:szCs w:val="21"/>
+        </w:rPr>
+        <w:t>))</w:t>
+      </w:r>
+    </w:p>
+    <w:p>
+      <w:pPr>
+        <w:shd w:val="clear" w:color="auto" w:fill="1F1F1F"/>
+        <w:spacing w:line="285" w:lineRule="atLeast"/>
+        <w:rPr>
+          <w:rFonts w:ascii="Consolas" w:hAnsi="Consolas"/>
+          <w:color w:val="CCCCCC"/>
+          <w:sz w:val="21"/>
+          <w:szCs w:val="21"/>
+        </w:rPr>
+      </w:pPr>
+      <w:r>
+        <w:rPr>
+          <w:rFonts w:ascii="Consolas" w:hAnsi="Consolas"/>
+          <w:color w:val="CCCCCC"/>
+          <w:sz w:val="21"/>
+          <w:szCs w:val="21"/>
+        </w:rPr>
+        <w:t xml:space="preserve">    </w:t>
+      </w:r>
+    </w:p>
+    <w:p>
+      <w:pPr>
+        <w:shd w:val="clear" w:color="auto" w:fill="1F1F1F"/>
+        <w:spacing w:line="285" w:lineRule="atLeast"/>
+        <w:rPr>
+          <w:rFonts w:ascii="Consolas" w:hAnsi="Consolas"/>
+          <w:color w:val="CCCCCC"/>
+          <w:sz w:val="21"/>
+          <w:szCs w:val="21"/>
+        </w:rPr>
       </w:pPr>
     </w:p>
     <w:p>

</xml_diff>